<commit_message>
Added content to SOW
</commit_message>
<xml_diff>
--- a/General Documents/SIGHTLINE_SOW.docx
+++ b/General Documents/SIGHTLINE_SOW.docx
@@ -273,8 +273,6 @@
             <w:br w:type="page"/>
           </w:r>
         </w:p>
-        <w:bookmarkStart w:id="0" w:name="_GoBack" w:displacedByCustomXml="next"/>
-        <w:bookmarkEnd w:id="0" w:displacedByCustomXml="next"/>
       </w:sdtContent>
     </w:sdt>
     <w:p>
@@ -298,302 +296,414 @@
     </w:p>
     <w:p>
       <w:pPr>
-        <w:keepNext/>
+        <w:pStyle w:val="Heading3"/>
+        <w:rPr>
+          <w:b/>
+        </w:rPr>
+      </w:pPr>
+      <w:r>
+        <w:rPr>
+          <w:b/>
+        </w:rPr>
+        <w:t>BACKGROUND:</w:t>
+      </w:r>
+    </w:p>
+    <w:p>
+      <w:proofErr w:type="spellStart"/>
+      <w:r>
+        <w:t>SightLine</w:t>
+      </w:r>
+      <w:proofErr w:type="spellEnd"/>
+      <w:r>
+        <w:t xml:space="preserve"> Applications has developed a precision visual landing algorithm that provides an excellent set of benefits:</w:t>
+      </w:r>
+    </w:p>
+    <w:p>
+      <w:pPr>
+        <w:numPr>
+          <w:ilvl w:val="0"/>
+          <w:numId w:val="2"/>
+        </w:numPr>
+        <w:spacing w:after="0" w:line="276" w:lineRule="auto"/>
         <w:jc w:val="left"/>
-        <w:rPr>
-          <w:rFonts w:ascii="Arial" w:hAnsi="Arial" w:cs="Arial"/>
-          <w:color w:val="222222"/>
-          <w:shd w:val="clear" w:color="auto" w:fill="FFFFFF"/>
-        </w:rPr>
-      </w:pPr>
-      <w:proofErr w:type="gramStart"/>
-      <w:r>
-        <w:rPr>
-          <w:rFonts w:ascii="Arial" w:hAnsi="Arial" w:cs="Arial"/>
-          <w:color w:val="222222"/>
-          <w:shd w:val="clear" w:color="auto" w:fill="FFFFFF"/>
-        </w:rPr>
-        <w:t>Generally</w:t>
-      </w:r>
-      <w:proofErr w:type="gramEnd"/>
-      <w:r>
-        <w:rPr>
-          <w:rFonts w:ascii="Arial" w:hAnsi="Arial" w:cs="Arial"/>
-          <w:color w:val="222222"/>
-          <w:shd w:val="clear" w:color="auto" w:fill="FFFFFF"/>
-        </w:rPr>
-        <w:t xml:space="preserve"> state what the project is and how the project is getting done. </w:t>
-      </w:r>
-    </w:p>
-    <w:p>
-      <w:pPr>
-        <w:keepNext/>
+      </w:pPr>
+      <w:r>
+        <w:t>Works in degraded and denied GPS environments – Safety and reliability.</w:t>
+      </w:r>
+    </w:p>
+    <w:p>
+      <w:pPr>
+        <w:numPr>
+          <w:ilvl w:val="0"/>
+          <w:numId w:val="2"/>
+        </w:numPr>
+        <w:spacing w:after="0" w:line="276" w:lineRule="auto"/>
         <w:jc w:val="left"/>
-        <w:rPr>
-          <w:rFonts w:ascii="Arial" w:hAnsi="Arial" w:cs="Arial"/>
-          <w:color w:val="222222"/>
-        </w:rPr>
-      </w:pPr>
-    </w:p>
-    <w:p>
-      <w:pPr>
-        <w:keepNext/>
+      </w:pPr>
+      <w:r>
+        <w:t>Reduces operator training and landing phase complexity.</w:t>
+      </w:r>
+    </w:p>
+    <w:p>
+      <w:pPr>
+        <w:numPr>
+          <w:ilvl w:val="0"/>
+          <w:numId w:val="2"/>
+        </w:numPr>
+        <w:spacing w:after="0" w:line="276" w:lineRule="auto"/>
         <w:jc w:val="left"/>
-        <w:rPr>
-          <w:rFonts w:ascii="Arial" w:hAnsi="Arial" w:cs="Arial"/>
-          <w:color w:val="222222"/>
-        </w:rPr>
-      </w:pPr>
-    </w:p>
-    <w:p>
-      <w:pPr>
-        <w:keepNext/>
+      </w:pPr>
+      <w:r>
+        <w:t>Provides detection functions for landing zone safety - detect people, animals, or objects from entering the landing zone</w:t>
+      </w:r>
+    </w:p>
+    <w:p>
+      <w:pPr>
+        <w:numPr>
+          <w:ilvl w:val="0"/>
+          <w:numId w:val="2"/>
+        </w:numPr>
+        <w:spacing w:after="0" w:line="276" w:lineRule="auto"/>
         <w:jc w:val="left"/>
-        <w:rPr>
-          <w:rFonts w:ascii="Arial" w:hAnsi="Arial" w:cs="Arial"/>
-          <w:color w:val="222222"/>
-        </w:rPr>
-      </w:pPr>
-    </w:p>
-    <w:p>
-      <w:pPr>
-        <w:keepNext/>
+      </w:pPr>
+      <w:r>
+        <w:t>Provides a rich set of telemetry for flight controllers.  30 Hz data with range, XY offsets, relative azimuth, etc.</w:t>
+      </w:r>
+    </w:p>
+    <w:p>
+      <w:pPr>
+        <w:numPr>
+          <w:ilvl w:val="0"/>
+          <w:numId w:val="2"/>
+        </w:numPr>
+        <w:spacing w:after="0" w:line="276" w:lineRule="auto"/>
         <w:jc w:val="left"/>
-        <w:rPr>
-          <w:rFonts w:ascii="Arial" w:hAnsi="Arial" w:cs="Arial"/>
-          <w:color w:val="222222"/>
-        </w:rPr>
-      </w:pPr>
-    </w:p>
-    <w:p>
-      <w:pPr>
-        <w:keepNext/>
+      </w:pPr>
+      <w:r>
+        <w:t>Supports landing on moving platforms - ground vehicles, marine.</w:t>
+      </w:r>
+    </w:p>
+    <w:p>
+      <w:pPr>
+        <w:numPr>
+          <w:ilvl w:val="0"/>
+          <w:numId w:val="2"/>
+        </w:numPr>
+        <w:spacing w:after="0" w:line="276" w:lineRule="auto"/>
         <w:jc w:val="left"/>
-        <w:rPr>
-          <w:rFonts w:ascii="Arial" w:hAnsi="Arial" w:cs="Arial"/>
-          <w:color w:val="222222"/>
-        </w:rPr>
-      </w:pPr>
-    </w:p>
-    <w:p>
-      <w:pPr>
-        <w:keepNext/>
+      </w:pPr>
+      <w:r>
+        <w:t>Is not impacted by bright sun or low light conditions.</w:t>
+      </w:r>
+    </w:p>
+    <w:p>
+      <w:pPr>
+        <w:numPr>
+          <w:ilvl w:val="0"/>
+          <w:numId w:val="2"/>
+        </w:numPr>
+        <w:spacing w:after="0" w:line="276" w:lineRule="auto"/>
         <w:jc w:val="left"/>
-        <w:rPr>
-          <w:rFonts w:ascii="Arial" w:hAnsi="Arial" w:cs="Arial"/>
-          <w:color w:val="222222"/>
-        </w:rPr>
-      </w:pPr>
-    </w:p>
-    <w:p>
-      <w:pPr>
-        <w:keepNext/>
+      </w:pPr>
+      <w:r>
+        <w:t>Can be used with Thermal (IR) cameras as well as visible (EO) cameras</w:t>
+      </w:r>
+    </w:p>
+    <w:p>
+      <w:pPr>
+        <w:numPr>
+          <w:ilvl w:val="0"/>
+          <w:numId w:val="2"/>
+        </w:numPr>
+        <w:spacing w:after="0" w:line="276" w:lineRule="auto"/>
         <w:jc w:val="left"/>
-        <w:rPr>
-          <w:rFonts w:ascii="Arial" w:hAnsi="Arial" w:cs="Arial"/>
-          <w:color w:val="222222"/>
-        </w:rPr>
-      </w:pPr>
-    </w:p>
-    <w:p>
-      <w:pPr>
-        <w:keepNext/>
+      </w:pPr>
+      <w:r>
+        <w:t>Effective range of operation (distance to target) only limited by the size of the landing pattern used</w:t>
+      </w:r>
+    </w:p>
+    <w:p>
+      <w:pPr>
+        <w:pStyle w:val="Heading3"/>
+        <w:rPr>
+          <w:b/>
+        </w:rPr>
+      </w:pPr>
+      <w:bookmarkStart w:id="0" w:name="_xzccpm2dp9wp" w:colFirst="0" w:colLast="0"/>
+      <w:bookmarkEnd w:id="0"/>
+      <w:r>
+        <w:rPr>
+          <w:b/>
+        </w:rPr>
+        <w:t>PROBLEM:</w:t>
+      </w:r>
+    </w:p>
+    <w:p>
+      <w:r>
+        <w:t xml:space="preserve">Integration of the </w:t>
+      </w:r>
+      <w:proofErr w:type="spellStart"/>
+      <w:r>
+        <w:t>SightLine</w:t>
+      </w:r>
+      <w:proofErr w:type="spellEnd"/>
+      <w:r>
+        <w:t xml:space="preserve"> Landing Aid for end users is problematic.  Often drone operators want to just “plug in” a component and fly their mission.  Installing software components is acceptable, but any requirement for programming is a barrier to entry or a complete show stopper.  Various cables, power, and other electrical connectivity issues are also difficult for vehicle integrators.  Rugged or at least robust mechanical enclosures, easy mounting, and environmental reliability are equally important.  Lastly, choice of optical system (camera) for the greatest range has cause adoption delays in that it has been a decision left to the integrator.</w:t>
+      </w:r>
+    </w:p>
+    <w:p>
+      <w:pPr>
+        <w:pStyle w:val="Heading3"/>
+        <w:rPr>
+          <w:b/>
+        </w:rPr>
+      </w:pPr>
+      <w:bookmarkStart w:id="1" w:name="_pcvti97dfxd1" w:colFirst="0" w:colLast="0"/>
+      <w:bookmarkEnd w:id="1"/>
+      <w:r>
+        <w:rPr>
+          <w:b/>
+        </w:rPr>
+        <w:t>P</w:t>
+      </w:r>
+      <w:r>
+        <w:rPr>
+          <w:b/>
+        </w:rPr>
+        <w:t>ROJECT REQUIREMENTS</w:t>
+      </w:r>
+      <w:r>
+        <w:rPr>
+          <w:b/>
+        </w:rPr>
+        <w:t>:</w:t>
+      </w:r>
+    </w:p>
+    <w:p>
+      <w:pPr>
+        <w:numPr>
+          <w:ilvl w:val="0"/>
+          <w:numId w:val="1"/>
+        </w:numPr>
+        <w:spacing w:after="0" w:line="276" w:lineRule="auto"/>
         <w:jc w:val="left"/>
-        <w:rPr>
-          <w:rFonts w:ascii="Arial" w:hAnsi="Arial" w:cs="Arial"/>
-          <w:color w:val="222222"/>
-        </w:rPr>
-      </w:pPr>
-    </w:p>
-    <w:p>
-      <w:pPr>
-        <w:keepNext/>
+      </w:pPr>
+      <w:r>
+        <w:t xml:space="preserve">Develop </w:t>
+      </w:r>
+      <w:r>
+        <w:rPr>
+          <w:b/>
+        </w:rPr>
+        <w:t>a set</w:t>
+      </w:r>
+      <w:r>
+        <w:t xml:space="preserve"> of electrical sub-assemblies that will allow integration of the </w:t>
+      </w:r>
+      <w:proofErr w:type="spellStart"/>
+      <w:r>
+        <w:t>SightLine</w:t>
+      </w:r>
+      <w:proofErr w:type="spellEnd"/>
+      <w:r>
+        <w:t xml:space="preserve"> Precision Landing Aid (1500-OEM + Camera + accessories) fo</w:t>
+      </w:r>
+      <w:r>
+        <w:t xml:space="preserve">r </w:t>
+      </w:r>
+      <w:hyperlink r:id="rId7">
+        <w:r>
+          <w:rPr>
+            <w:color w:val="1155CC"/>
+            <w:u w:val="single"/>
+          </w:rPr>
+          <w:t>PX4</w:t>
+        </w:r>
+      </w:hyperlink>
+      <w:r>
+        <w:t xml:space="preserve"> running on </w:t>
+      </w:r>
+      <w:hyperlink r:id="rId8">
+        <w:proofErr w:type="spellStart"/>
+        <w:r>
+          <w:rPr>
+            <w:color w:val="1155CC"/>
+            <w:u w:val="single"/>
+          </w:rPr>
+          <w:t>Pixhawk</w:t>
+        </w:r>
+        <w:proofErr w:type="spellEnd"/>
+        <w:r>
+          <w:rPr>
+            <w:color w:val="1155CC"/>
+            <w:u w:val="single"/>
+          </w:rPr>
+          <w:t xml:space="preserve"> </w:t>
+        </w:r>
+      </w:hyperlink>
+      <w:r>
+        <w:t xml:space="preserve">autopilot.  </w:t>
+      </w:r>
+    </w:p>
+    <w:p>
+      <w:pPr>
+        <w:numPr>
+          <w:ilvl w:val="1"/>
+          <w:numId w:val="1"/>
+        </w:numPr>
+        <w:spacing w:after="0" w:line="276" w:lineRule="auto"/>
         <w:jc w:val="left"/>
-        <w:rPr>
-          <w:rFonts w:ascii="Arial" w:hAnsi="Arial" w:cs="Arial"/>
-          <w:color w:val="222222"/>
-        </w:rPr>
-      </w:pPr>
-    </w:p>
-    <w:p>
-      <w:pPr>
-        <w:keepNext/>
+      </w:pPr>
+      <w:r>
+        <w:t>Define required connections to the vehicle including power and communication interfaces to the flight controller</w:t>
+      </w:r>
+    </w:p>
+    <w:p>
+      <w:pPr>
+        <w:numPr>
+          <w:ilvl w:val="0"/>
+          <w:numId w:val="1"/>
+        </w:numPr>
+        <w:spacing w:after="0" w:line="276" w:lineRule="auto"/>
         <w:jc w:val="left"/>
-        <w:rPr>
-          <w:rFonts w:ascii="Arial" w:hAnsi="Arial" w:cs="Arial"/>
-          <w:color w:val="222222"/>
-        </w:rPr>
-      </w:pPr>
-    </w:p>
-    <w:p>
-      <w:pPr>
-        <w:keepNext/>
+      </w:pPr>
+      <w:r>
+        <w:t xml:space="preserve">Design and produce a prototype enclosure for electronics and camera </w:t>
+      </w:r>
+    </w:p>
+    <w:p>
+      <w:pPr>
+        <w:numPr>
+          <w:ilvl w:val="1"/>
+          <w:numId w:val="1"/>
+        </w:numPr>
+        <w:spacing w:after="0" w:line="276" w:lineRule="auto"/>
         <w:jc w:val="left"/>
-        <w:rPr>
-          <w:rFonts w:ascii="Arial" w:hAnsi="Arial" w:cs="Arial"/>
-          <w:color w:val="222222"/>
-        </w:rPr>
-      </w:pPr>
-    </w:p>
-    <w:p>
-      <w:pPr>
-        <w:keepNext/>
+      </w:pPr>
+      <w:r>
+        <w:t xml:space="preserve">Should be smaller than 3” x 2” x 2” (or smaller) </w:t>
+      </w:r>
+    </w:p>
+    <w:p>
+      <w:pPr>
+        <w:numPr>
+          <w:ilvl w:val="1"/>
+          <w:numId w:val="1"/>
+        </w:numPr>
+        <w:spacing w:after="0" w:line="276" w:lineRule="auto"/>
         <w:jc w:val="left"/>
-        <w:rPr>
-          <w:rFonts w:ascii="Arial" w:hAnsi="Arial" w:cs="Arial"/>
-          <w:color w:val="222222"/>
-        </w:rPr>
-      </w:pPr>
-    </w:p>
-    <w:p>
-      <w:pPr>
-        <w:keepNext/>
+      </w:pPr>
+      <w:r>
+        <w:t>Optional interfaces could be video output and ethernet for command and control and video streaming</w:t>
+      </w:r>
+    </w:p>
+    <w:p>
+      <w:pPr>
+        <w:numPr>
+          <w:ilvl w:val="0"/>
+          <w:numId w:val="1"/>
+        </w:numPr>
+        <w:spacing w:after="0" w:line="276" w:lineRule="auto"/>
         <w:jc w:val="left"/>
-        <w:rPr>
-          <w:rFonts w:ascii="Arial" w:hAnsi="Arial" w:cs="Arial"/>
-          <w:color w:val="222222"/>
-        </w:rPr>
-      </w:pPr>
-    </w:p>
-    <w:p>
-      <w:pPr>
-        <w:keepNext/>
+      </w:pPr>
+      <w:r>
+        <w:t>Develop documentation and software installers to meet plug and play expectations.</w:t>
+      </w:r>
+    </w:p>
+    <w:p>
+      <w:pPr>
+        <w:numPr>
+          <w:ilvl w:val="0"/>
+          <w:numId w:val="1"/>
+        </w:numPr>
+        <w:spacing w:after="0" w:line="276" w:lineRule="auto"/>
         <w:jc w:val="left"/>
-        <w:rPr>
-          <w:rFonts w:ascii="Arial" w:hAnsi="Arial" w:cs="Arial"/>
-          <w:color w:val="222222"/>
-        </w:rPr>
-      </w:pPr>
-    </w:p>
-    <w:p>
-      <w:pPr>
-        <w:keepNext/>
+      </w:pPr>
+      <w:proofErr w:type="spellStart"/>
+      <w:r>
+        <w:t>SightLine</w:t>
+      </w:r>
+      <w:proofErr w:type="spellEnd"/>
+      <w:r>
+        <w:t xml:space="preserve"> will support with existing source code and technical support throughout the process as well as hardware and other materiel support.</w:t>
+      </w:r>
+    </w:p>
+    <w:p>
+      <w:pPr>
+        <w:pStyle w:val="Heading3"/>
+        <w:rPr>
+          <w:b/>
+        </w:rPr>
+      </w:pPr>
+      <w:bookmarkStart w:id="2" w:name="_urxw6jhp8sh8" w:colFirst="0" w:colLast="0"/>
+      <w:bookmarkEnd w:id="2"/>
+      <w:r>
+        <w:rPr>
+          <w:b/>
+        </w:rPr>
+        <w:t>P</w:t>
+      </w:r>
+      <w:r>
+        <w:rPr>
+          <w:b/>
+        </w:rPr>
+        <w:t>ROJECT DELIVERABLES</w:t>
+      </w:r>
+      <w:r>
+        <w:rPr>
+          <w:b/>
+        </w:rPr>
+        <w:t>:</w:t>
+      </w:r>
+      <w:bookmarkStart w:id="3" w:name="_GoBack"/>
+      <w:bookmarkEnd w:id="3"/>
+    </w:p>
+    <w:p>
+      <w:pPr>
+        <w:numPr>
+          <w:ilvl w:val="0"/>
+          <w:numId w:val="3"/>
+        </w:numPr>
+        <w:spacing w:after="0" w:line="276" w:lineRule="auto"/>
         <w:jc w:val="left"/>
-        <w:rPr>
-          <w:rFonts w:ascii="Arial" w:hAnsi="Arial" w:cs="Arial"/>
-          <w:color w:val="222222"/>
-        </w:rPr>
-      </w:pPr>
-    </w:p>
-    <w:p>
-      <w:pPr>
-        <w:keepNext/>
+      </w:pPr>
+      <w:r>
+        <w:t xml:space="preserve">A working prototype including circuit boards and enclosure </w:t>
+      </w:r>
+    </w:p>
+    <w:p>
+      <w:pPr>
+        <w:numPr>
+          <w:ilvl w:val="0"/>
+          <w:numId w:val="3"/>
+        </w:numPr>
+        <w:spacing w:after="0" w:line="276" w:lineRule="auto"/>
         <w:jc w:val="left"/>
-        <w:rPr>
-          <w:rFonts w:ascii="Arial" w:hAnsi="Arial" w:cs="Arial"/>
-          <w:color w:val="222222"/>
-        </w:rPr>
-      </w:pPr>
-    </w:p>
-    <w:p>
-      <w:pPr>
-        <w:keepNext/>
+      </w:pPr>
+      <w:r>
+        <w:t xml:space="preserve">Demonstration of landing aid with off-the-shelf quadcopter (provided by </w:t>
+      </w:r>
+      <w:proofErr w:type="spellStart"/>
+      <w:r>
+        <w:t>SightLine</w:t>
+      </w:r>
+      <w:proofErr w:type="spellEnd"/>
+      <w:r>
+        <w:t>)</w:t>
+      </w:r>
+    </w:p>
+    <w:p>
+      <w:pPr>
+        <w:numPr>
+          <w:ilvl w:val="0"/>
+          <w:numId w:val="3"/>
+        </w:numPr>
+        <w:spacing w:after="0" w:line="276" w:lineRule="auto"/>
         <w:jc w:val="left"/>
-        <w:rPr>
-          <w:rFonts w:ascii="Arial" w:hAnsi="Arial" w:cs="Arial"/>
-          <w:color w:val="222222"/>
-        </w:rPr>
-      </w:pPr>
-    </w:p>
-    <w:p>
-      <w:pPr>
-        <w:keepNext/>
-        <w:jc w:val="left"/>
-        <w:rPr>
-          <w:rFonts w:ascii="Arial" w:hAnsi="Arial" w:cs="Arial"/>
-          <w:color w:val="222222"/>
-        </w:rPr>
-      </w:pPr>
-    </w:p>
-    <w:p>
-      <w:pPr>
-        <w:keepNext/>
-        <w:jc w:val="left"/>
-        <w:rPr>
-          <w:rFonts w:ascii="Arial" w:hAnsi="Arial" w:cs="Arial"/>
-          <w:color w:val="222222"/>
-        </w:rPr>
-      </w:pPr>
-    </w:p>
-    <w:p>
-      <w:pPr>
-        <w:keepNext/>
-        <w:jc w:val="left"/>
-        <w:rPr>
-          <w:rFonts w:ascii="Arial" w:hAnsi="Arial" w:cs="Arial"/>
-          <w:color w:val="222222"/>
-        </w:rPr>
-      </w:pPr>
-    </w:p>
-    <w:p>
-      <w:pPr>
-        <w:keepNext/>
-        <w:jc w:val="left"/>
-        <w:rPr>
-          <w:rFonts w:ascii="Arial" w:hAnsi="Arial" w:cs="Arial"/>
-          <w:color w:val="222222"/>
-        </w:rPr>
-      </w:pPr>
-    </w:p>
-    <w:p>
-      <w:pPr>
-        <w:keepNext/>
-        <w:jc w:val="left"/>
-        <w:rPr>
-          <w:rFonts w:ascii="Arial" w:hAnsi="Arial" w:cs="Arial"/>
-          <w:color w:val="222222"/>
-        </w:rPr>
-      </w:pPr>
-    </w:p>
-    <w:p>
-      <w:pPr>
-        <w:keepNext/>
-        <w:jc w:val="left"/>
-        <w:rPr>
-          <w:rFonts w:ascii="Arial" w:hAnsi="Arial" w:cs="Arial"/>
-          <w:color w:val="222222"/>
-        </w:rPr>
-      </w:pPr>
-    </w:p>
-    <w:p>
-      <w:pPr>
-        <w:keepNext/>
-        <w:jc w:val="left"/>
-        <w:rPr>
-          <w:rFonts w:ascii="Arial" w:hAnsi="Arial" w:cs="Arial"/>
-          <w:color w:val="222222"/>
-        </w:rPr>
-      </w:pPr>
-    </w:p>
-    <w:p>
-      <w:pPr>
-        <w:keepNext/>
-        <w:jc w:val="left"/>
-        <w:rPr>
-          <w:rFonts w:ascii="Arial" w:hAnsi="Arial" w:cs="Arial"/>
-          <w:color w:val="222222"/>
-        </w:rPr>
-      </w:pPr>
-    </w:p>
-    <w:p>
-      <w:pPr>
-        <w:keepNext/>
-        <w:jc w:val="left"/>
-        <w:rPr>
-          <w:rFonts w:ascii="Arial" w:hAnsi="Arial" w:cs="Arial"/>
-          <w:color w:val="222222"/>
-        </w:rPr>
-      </w:pPr>
-    </w:p>
-    <w:p>
-      <w:pPr>
-        <w:keepNext/>
-        <w:jc w:val="left"/>
-        <w:rPr>
-          <w:rFonts w:ascii="Arial" w:hAnsi="Arial" w:cs="Arial"/>
-          <w:color w:val="222222"/>
-        </w:rPr>
-      </w:pPr>
+      </w:pPr>
+      <w:r>
+        <w:t>Schematics, 3D models, and other related documentation</w:t>
+      </w:r>
     </w:p>
     <w:p>
       <w:pPr>
@@ -625,44 +735,6 @@
           <w:color w:val="222222"/>
         </w:rPr>
         <w:br/>
-      </w:r>
-      <w:r>
-        <w:rPr>
-          <w:rFonts w:ascii="Arial" w:hAnsi="Arial" w:cs="Arial"/>
-          <w:color w:val="222222"/>
-          <w:shd w:val="clear" w:color="auto" w:fill="FFFFFF"/>
-        </w:rPr>
-        <w:t>Hardware required </w:t>
-      </w:r>
-      <w:r>
-        <w:rPr>
-          <w:rFonts w:ascii="Arial" w:hAnsi="Arial" w:cs="Arial"/>
-          <w:color w:val="222222"/>
-        </w:rPr>
-        <w:br/>
-      </w:r>
-      <w:r>
-        <w:rPr>
-          <w:rFonts w:ascii="Arial" w:hAnsi="Arial" w:cs="Arial"/>
-          <w:color w:val="222222"/>
-          <w:shd w:val="clear" w:color="auto" w:fill="FFFFFF"/>
-        </w:rPr>
-        <w:t>Software</w:t>
-      </w:r>
-      <w:r>
-        <w:rPr>
-          <w:rFonts w:ascii="Arial" w:hAnsi="Arial" w:cs="Arial"/>
-          <w:color w:val="222222"/>
-        </w:rPr>
-        <w:br/>
-      </w:r>
-      <w:r>
-        <w:rPr>
-          <w:rFonts w:ascii="Arial" w:hAnsi="Arial" w:cs="Arial"/>
-          <w:color w:val="222222"/>
-          <w:shd w:val="clear" w:color="auto" w:fill="FFFFFF"/>
-        </w:rPr>
-        <w:t>First order estimated cost.</w:t>
       </w:r>
     </w:p>
     <w:p>
@@ -696,7 +768,7 @@
                     <pic:cNvPicPr/>
                   </pic:nvPicPr>
                   <pic:blipFill>
-                    <a:blip r:embed="rId6">
+                    <a:blip r:embed="rId9">
                       <a:extLst>
                         <a:ext uri="{28A0092B-C50C-407E-A947-70E740481C1C}">
                           <a14:useLocalDpi xmlns:a14="http://schemas.microsoft.com/office/drawing/2010/main" val="0"/>
@@ -791,7 +863,7 @@
                     <pic:cNvPicPr/>
                   </pic:nvPicPr>
                   <pic:blipFill>
-                    <a:blip r:embed="rId7">
+                    <a:blip r:embed="rId10">
                       <a:extLst>
                         <a:ext uri="{28A0092B-C50C-407E-A947-70E740481C1C}">
                           <a14:useLocalDpi xmlns:a14="http://schemas.microsoft.com/office/drawing/2010/main" val="0"/>
@@ -887,7 +959,7 @@
                     <pic:cNvPicPr/>
                   </pic:nvPicPr>
                   <pic:blipFill>
-                    <a:blip r:embed="rId8">
+                    <a:blip r:embed="rId11">
                       <a:extLst>
                         <a:ext uri="{28A0092B-C50C-407E-A947-70E740481C1C}">
                           <a14:useLocalDpi xmlns:a14="http://schemas.microsoft.com/office/drawing/2010/main" val="0"/>
@@ -980,7 +1052,7 @@
                     <pic:cNvPicPr/>
                   </pic:nvPicPr>
                   <pic:blipFill>
-                    <a:blip r:embed="rId9">
+                    <a:blip r:embed="rId12">
                       <a:extLst>
                         <a:ext uri="{28A0092B-C50C-407E-A947-70E740481C1C}">
                           <a14:useLocalDpi xmlns:a14="http://schemas.microsoft.com/office/drawing/2010/main" val="0"/>
@@ -1015,14 +1087,36 @@
       <w:r>
         <w:t xml:space="preserve">Figure </w:t>
       </w:r>
-      <w:fldSimple w:instr=" SEQ Figure \* ARABIC ">
-        <w:r>
-          <w:rPr>
-            <w:noProof/>
-          </w:rPr>
-          <w:t>4</w:t>
-        </w:r>
-      </w:fldSimple>
+      <w:r>
+        <w:rPr>
+          <w:noProof/>
+        </w:rPr>
+        <w:fldChar w:fldCharType="begin"/>
+      </w:r>
+      <w:r>
+        <w:rPr>
+          <w:noProof/>
+        </w:rPr>
+        <w:instrText xml:space="preserve"> SEQ Figure \* ARABIC </w:instrText>
+      </w:r>
+      <w:r>
+        <w:rPr>
+          <w:noProof/>
+        </w:rPr>
+        <w:fldChar w:fldCharType="separate"/>
+      </w:r>
+      <w:r>
+        <w:rPr>
+          <w:noProof/>
+        </w:rPr>
+        <w:t>4</w:t>
+      </w:r>
+      <w:r>
+        <w:rPr>
+          <w:noProof/>
+        </w:rPr>
+        <w:fldChar w:fldCharType="end"/>
+      </w:r>
       <w:r>
         <w:t>: STANDARD CONNNECTOR PINOUT FOR SERIAL AND I2C CONNECTIONS</w:t>
       </w:r>
@@ -1102,57 +1196,6 @@
         <w:t>SOFTWARE</w:t>
       </w:r>
     </w:p>
-    <w:p/>
-    <w:p/>
-    <w:p/>
-    <w:p/>
-    <w:p/>
-    <w:p/>
-    <w:p/>
-    <w:p/>
-    <w:p/>
-    <w:p/>
-    <w:p/>
-    <w:p/>
-    <w:p/>
-    <w:p/>
-    <w:p/>
-    <w:p/>
-    <w:p/>
-    <w:p/>
-    <w:p/>
-    <w:p/>
-    <w:p/>
-    <w:p/>
-    <w:p/>
-    <w:p/>
-    <w:p/>
-    <w:p/>
-    <w:p/>
-    <w:p/>
-    <w:p>
-      <w:pPr>
-        <w:rPr>
-          <w:rFonts w:asciiTheme="majorHAnsi" w:hAnsiTheme="majorHAnsi" w:cstheme="majorHAnsi"/>
-          <w:color w:val="2F5496" w:themeColor="accent1" w:themeShade="BF"/>
-          <w:sz w:val="36"/>
-          <w:szCs w:val="36"/>
-          <w:u w:val="single"/>
-        </w:rPr>
-      </w:pPr>
-      <w:r>
-        <w:rPr>
-          <w:rFonts w:asciiTheme="majorHAnsi" w:hAnsiTheme="majorHAnsi" w:cstheme="majorHAnsi"/>
-          <w:color w:val="2F5496" w:themeColor="accent1" w:themeShade="BF"/>
-          <w:sz w:val="36"/>
-          <w:szCs w:val="36"/>
-          <w:u w:val="single"/>
-        </w:rPr>
-        <w:lastRenderedPageBreak/>
-        <w:t>DELIVERABLES</w:t>
-      </w:r>
-    </w:p>
-    <w:p/>
     <w:p/>
     <w:p/>
     <w:p/>
@@ -1253,6 +1296,359 @@
     </w:sectPr>
   </w:body>
 </w:document>
+</file>
+
+<file path=word/numbering.xml><?xml version="1.0" encoding="utf-8"?>
+<w:numbering xmlns:wpc="http://schemas.microsoft.com/office/word/2010/wordprocessingCanvas" xmlns:cx="http://schemas.microsoft.com/office/drawing/2014/chartex" xmlns:cx1="http://schemas.microsoft.com/office/drawing/2015/9/8/chartex" xmlns:cx2="http://schemas.microsoft.com/office/drawing/2015/10/21/chartex" xmlns:cx3="http://schemas.microsoft.com/office/drawing/2016/5/9/chartex" xmlns:cx4="http://schemas.microsoft.com/office/drawing/2016/5/10/chartex" xmlns:cx5="http://schemas.microsoft.com/office/drawing/2016/5/11/chartex" xmlns:cx6="http://schemas.microsoft.com/office/drawing/2016/5/12/chartex" xmlns:cx7="http://schemas.microsoft.com/office/drawing/2016/5/13/chartex" xmlns:cx8="http://schemas.microsoft.com/office/drawing/2016/5/14/chartex" xmlns:mc="http://schemas.openxmlformats.org/markup-compatibility/2006" xmlns:aink="http://schemas.microsoft.com/office/drawing/2016/ink" xmlns:am3d="http://schemas.microsoft.com/office/drawing/2017/model3d" xmlns:o="urn:schemas-microsoft-com:office:office" xmlns:r="http://schemas.openxmlformats.org/officeDocument/2006/relationships" xmlns:m="http://schemas.openxmlformats.org/officeDocument/2006/math" xmlns:v="urn:schemas-microsoft-com:vml" xmlns:wp14="http://schemas.microsoft.com/office/word/2010/wordprocessingDrawing" xmlns:wp="http://schemas.openxmlformats.org/drawingml/2006/wordprocessingDrawing" xmlns:w10="urn:schemas-microsoft-com:office:word" xmlns:w="http://schemas.openxmlformats.org/wordprocessingml/2006/main" xmlns:w14="http://schemas.microsoft.com/office/word/2010/wordml" xmlns:w15="http://schemas.microsoft.com/office/word/2012/wordml" xmlns:w16cid="http://schemas.microsoft.com/office/word/2016/wordml/cid" xmlns:w16se="http://schemas.microsoft.com/office/word/2015/wordml/symex" xmlns:wpg="http://schemas.microsoft.com/office/word/2010/wordprocessingGroup" xmlns:wpi="http://schemas.microsoft.com/office/word/2010/wordprocessingInk" xmlns:wne="http://schemas.microsoft.com/office/word/2006/wordml" xmlns:wps="http://schemas.microsoft.com/office/word/2010/wordprocessingShape" mc:Ignorable="w14 w15 w16se w16cid wp14">
+  <w:abstractNum w:abstractNumId="0" w15:restartNumberingAfterBreak="0">
+    <w:nsid w:val="50DD63B9"/>
+    <w:multiLevelType w:val="multilevel"/>
+    <w:tmpl w:val="18FE3468"/>
+    <w:lvl w:ilvl="0">
+      <w:start w:val="1"/>
+      <w:numFmt w:val="bullet"/>
+      <w:lvlText w:val="●"/>
+      <w:lvlJc w:val="left"/>
+      <w:pPr>
+        <w:ind w:left="720" w:hanging="360"/>
+      </w:pPr>
+      <w:rPr>
+        <w:u w:val="none"/>
+      </w:rPr>
+    </w:lvl>
+    <w:lvl w:ilvl="1">
+      <w:start w:val="1"/>
+      <w:numFmt w:val="bullet"/>
+      <w:lvlText w:val="○"/>
+      <w:lvlJc w:val="left"/>
+      <w:pPr>
+        <w:ind w:left="1440" w:hanging="360"/>
+      </w:pPr>
+      <w:rPr>
+        <w:u w:val="none"/>
+      </w:rPr>
+    </w:lvl>
+    <w:lvl w:ilvl="2">
+      <w:start w:val="1"/>
+      <w:numFmt w:val="bullet"/>
+      <w:lvlText w:val="■"/>
+      <w:lvlJc w:val="left"/>
+      <w:pPr>
+        <w:ind w:left="2160" w:hanging="360"/>
+      </w:pPr>
+      <w:rPr>
+        <w:u w:val="none"/>
+      </w:rPr>
+    </w:lvl>
+    <w:lvl w:ilvl="3">
+      <w:start w:val="1"/>
+      <w:numFmt w:val="bullet"/>
+      <w:lvlText w:val="●"/>
+      <w:lvlJc w:val="left"/>
+      <w:pPr>
+        <w:ind w:left="2880" w:hanging="360"/>
+      </w:pPr>
+      <w:rPr>
+        <w:u w:val="none"/>
+      </w:rPr>
+    </w:lvl>
+    <w:lvl w:ilvl="4">
+      <w:start w:val="1"/>
+      <w:numFmt w:val="bullet"/>
+      <w:lvlText w:val="○"/>
+      <w:lvlJc w:val="left"/>
+      <w:pPr>
+        <w:ind w:left="3600" w:hanging="360"/>
+      </w:pPr>
+      <w:rPr>
+        <w:u w:val="none"/>
+      </w:rPr>
+    </w:lvl>
+    <w:lvl w:ilvl="5">
+      <w:start w:val="1"/>
+      <w:numFmt w:val="bullet"/>
+      <w:lvlText w:val="■"/>
+      <w:lvlJc w:val="left"/>
+      <w:pPr>
+        <w:ind w:left="4320" w:hanging="360"/>
+      </w:pPr>
+      <w:rPr>
+        <w:u w:val="none"/>
+      </w:rPr>
+    </w:lvl>
+    <w:lvl w:ilvl="6">
+      <w:start w:val="1"/>
+      <w:numFmt w:val="bullet"/>
+      <w:lvlText w:val="●"/>
+      <w:lvlJc w:val="left"/>
+      <w:pPr>
+        <w:ind w:left="5040" w:hanging="360"/>
+      </w:pPr>
+      <w:rPr>
+        <w:u w:val="none"/>
+      </w:rPr>
+    </w:lvl>
+    <w:lvl w:ilvl="7">
+      <w:start w:val="1"/>
+      <w:numFmt w:val="bullet"/>
+      <w:lvlText w:val="○"/>
+      <w:lvlJc w:val="left"/>
+      <w:pPr>
+        <w:ind w:left="5760" w:hanging="360"/>
+      </w:pPr>
+      <w:rPr>
+        <w:u w:val="none"/>
+      </w:rPr>
+    </w:lvl>
+    <w:lvl w:ilvl="8">
+      <w:start w:val="1"/>
+      <w:numFmt w:val="bullet"/>
+      <w:lvlText w:val="■"/>
+      <w:lvlJc w:val="left"/>
+      <w:pPr>
+        <w:ind w:left="6480" w:hanging="360"/>
+      </w:pPr>
+      <w:rPr>
+        <w:u w:val="none"/>
+      </w:rPr>
+    </w:lvl>
+  </w:abstractNum>
+  <w:abstractNum w:abstractNumId="1" w15:restartNumberingAfterBreak="0">
+    <w:nsid w:val="53B75EF7"/>
+    <w:multiLevelType w:val="multilevel"/>
+    <w:tmpl w:val="C3A648B6"/>
+    <w:lvl w:ilvl="0">
+      <w:start w:val="1"/>
+      <w:numFmt w:val="bullet"/>
+      <w:lvlText w:val="●"/>
+      <w:lvlJc w:val="left"/>
+      <w:pPr>
+        <w:ind w:left="720" w:hanging="360"/>
+      </w:pPr>
+      <w:rPr>
+        <w:u w:val="none"/>
+      </w:rPr>
+    </w:lvl>
+    <w:lvl w:ilvl="1">
+      <w:start w:val="1"/>
+      <w:numFmt w:val="bullet"/>
+      <w:lvlText w:val="○"/>
+      <w:lvlJc w:val="left"/>
+      <w:pPr>
+        <w:ind w:left="1440" w:hanging="360"/>
+      </w:pPr>
+      <w:rPr>
+        <w:u w:val="none"/>
+      </w:rPr>
+    </w:lvl>
+    <w:lvl w:ilvl="2">
+      <w:start w:val="1"/>
+      <w:numFmt w:val="bullet"/>
+      <w:lvlText w:val="■"/>
+      <w:lvlJc w:val="left"/>
+      <w:pPr>
+        <w:ind w:left="2160" w:hanging="360"/>
+      </w:pPr>
+      <w:rPr>
+        <w:u w:val="none"/>
+      </w:rPr>
+    </w:lvl>
+    <w:lvl w:ilvl="3">
+      <w:start w:val="1"/>
+      <w:numFmt w:val="bullet"/>
+      <w:lvlText w:val="●"/>
+      <w:lvlJc w:val="left"/>
+      <w:pPr>
+        <w:ind w:left="2880" w:hanging="360"/>
+      </w:pPr>
+      <w:rPr>
+        <w:u w:val="none"/>
+      </w:rPr>
+    </w:lvl>
+    <w:lvl w:ilvl="4">
+      <w:start w:val="1"/>
+      <w:numFmt w:val="bullet"/>
+      <w:lvlText w:val="○"/>
+      <w:lvlJc w:val="left"/>
+      <w:pPr>
+        <w:ind w:left="3600" w:hanging="360"/>
+      </w:pPr>
+      <w:rPr>
+        <w:u w:val="none"/>
+      </w:rPr>
+    </w:lvl>
+    <w:lvl w:ilvl="5">
+      <w:start w:val="1"/>
+      <w:numFmt w:val="bullet"/>
+      <w:lvlText w:val="■"/>
+      <w:lvlJc w:val="left"/>
+      <w:pPr>
+        <w:ind w:left="4320" w:hanging="360"/>
+      </w:pPr>
+      <w:rPr>
+        <w:u w:val="none"/>
+      </w:rPr>
+    </w:lvl>
+    <w:lvl w:ilvl="6">
+      <w:start w:val="1"/>
+      <w:numFmt w:val="bullet"/>
+      <w:lvlText w:val="●"/>
+      <w:lvlJc w:val="left"/>
+      <w:pPr>
+        <w:ind w:left="5040" w:hanging="360"/>
+      </w:pPr>
+      <w:rPr>
+        <w:u w:val="none"/>
+      </w:rPr>
+    </w:lvl>
+    <w:lvl w:ilvl="7">
+      <w:start w:val="1"/>
+      <w:numFmt w:val="bullet"/>
+      <w:lvlText w:val="○"/>
+      <w:lvlJc w:val="left"/>
+      <w:pPr>
+        <w:ind w:left="5760" w:hanging="360"/>
+      </w:pPr>
+      <w:rPr>
+        <w:u w:val="none"/>
+      </w:rPr>
+    </w:lvl>
+    <w:lvl w:ilvl="8">
+      <w:start w:val="1"/>
+      <w:numFmt w:val="bullet"/>
+      <w:lvlText w:val="■"/>
+      <w:lvlJc w:val="left"/>
+      <w:pPr>
+        <w:ind w:left="6480" w:hanging="360"/>
+      </w:pPr>
+      <w:rPr>
+        <w:u w:val="none"/>
+      </w:rPr>
+    </w:lvl>
+  </w:abstractNum>
+  <w:abstractNum w:abstractNumId="2" w15:restartNumberingAfterBreak="0">
+    <w:nsid w:val="588D578E"/>
+    <w:multiLevelType w:val="multilevel"/>
+    <w:tmpl w:val="5F80247A"/>
+    <w:lvl w:ilvl="0">
+      <w:start w:val="1"/>
+      <w:numFmt w:val="bullet"/>
+      <w:lvlText w:val="●"/>
+      <w:lvlJc w:val="left"/>
+      <w:pPr>
+        <w:ind w:left="720" w:hanging="360"/>
+      </w:pPr>
+      <w:rPr>
+        <w:u w:val="none"/>
+      </w:rPr>
+    </w:lvl>
+    <w:lvl w:ilvl="1">
+      <w:start w:val="1"/>
+      <w:numFmt w:val="bullet"/>
+      <w:lvlText w:val="○"/>
+      <w:lvlJc w:val="left"/>
+      <w:pPr>
+        <w:ind w:left="1440" w:hanging="360"/>
+      </w:pPr>
+      <w:rPr>
+        <w:u w:val="none"/>
+      </w:rPr>
+    </w:lvl>
+    <w:lvl w:ilvl="2">
+      <w:start w:val="1"/>
+      <w:numFmt w:val="bullet"/>
+      <w:lvlText w:val="■"/>
+      <w:lvlJc w:val="left"/>
+      <w:pPr>
+        <w:ind w:left="2160" w:hanging="360"/>
+      </w:pPr>
+      <w:rPr>
+        <w:u w:val="none"/>
+      </w:rPr>
+    </w:lvl>
+    <w:lvl w:ilvl="3">
+      <w:start w:val="1"/>
+      <w:numFmt w:val="bullet"/>
+      <w:lvlText w:val="●"/>
+      <w:lvlJc w:val="left"/>
+      <w:pPr>
+        <w:ind w:left="2880" w:hanging="360"/>
+      </w:pPr>
+      <w:rPr>
+        <w:u w:val="none"/>
+      </w:rPr>
+    </w:lvl>
+    <w:lvl w:ilvl="4">
+      <w:start w:val="1"/>
+      <w:numFmt w:val="bullet"/>
+      <w:lvlText w:val="○"/>
+      <w:lvlJc w:val="left"/>
+      <w:pPr>
+        <w:ind w:left="3600" w:hanging="360"/>
+      </w:pPr>
+      <w:rPr>
+        <w:u w:val="none"/>
+      </w:rPr>
+    </w:lvl>
+    <w:lvl w:ilvl="5">
+      <w:start w:val="1"/>
+      <w:numFmt w:val="bullet"/>
+      <w:lvlText w:val="■"/>
+      <w:lvlJc w:val="left"/>
+      <w:pPr>
+        <w:ind w:left="4320" w:hanging="360"/>
+      </w:pPr>
+      <w:rPr>
+        <w:u w:val="none"/>
+      </w:rPr>
+    </w:lvl>
+    <w:lvl w:ilvl="6">
+      <w:start w:val="1"/>
+      <w:numFmt w:val="bullet"/>
+      <w:lvlText w:val="●"/>
+      <w:lvlJc w:val="left"/>
+      <w:pPr>
+        <w:ind w:left="5040" w:hanging="360"/>
+      </w:pPr>
+      <w:rPr>
+        <w:u w:val="none"/>
+      </w:rPr>
+    </w:lvl>
+    <w:lvl w:ilvl="7">
+      <w:start w:val="1"/>
+      <w:numFmt w:val="bullet"/>
+      <w:lvlText w:val="○"/>
+      <w:lvlJc w:val="left"/>
+      <w:pPr>
+        <w:ind w:left="5760" w:hanging="360"/>
+      </w:pPr>
+      <w:rPr>
+        <w:u w:val="none"/>
+      </w:rPr>
+    </w:lvl>
+    <w:lvl w:ilvl="8">
+      <w:start w:val="1"/>
+      <w:numFmt w:val="bullet"/>
+      <w:lvlText w:val="■"/>
+      <w:lvlJc w:val="left"/>
+      <w:pPr>
+        <w:ind w:left="6480" w:hanging="360"/>
+      </w:pPr>
+      <w:rPr>
+        <w:u w:val="none"/>
+      </w:rPr>
+    </w:lvl>
+  </w:abstractNum>
+  <w:num w:numId="1">
+    <w:abstractNumId w:val="1"/>
+  </w:num>
+  <w:num w:numId="2">
+    <w:abstractNumId w:val="2"/>
+  </w:num>
+  <w:num w:numId="3">
+    <w:abstractNumId w:val="0"/>
+  </w:num>
+</w:numbering>
 </file>
 
 <file path=word/styles.xml><?xml version="1.0" encoding="utf-8"?>
@@ -2417,19 +2813,19 @@
 
 <file path=word/glossary/fontTable.xml><?xml version="1.0" encoding="utf-8"?>
 <w:fonts xmlns:mc="http://schemas.openxmlformats.org/markup-compatibility/2006" xmlns:r="http://schemas.openxmlformats.org/officeDocument/2006/relationships" xmlns:w="http://schemas.openxmlformats.org/wordprocessingml/2006/main" xmlns:w14="http://schemas.microsoft.com/office/word/2010/wordml" xmlns:w15="http://schemas.microsoft.com/office/word/2012/wordml" xmlns:w16cid="http://schemas.microsoft.com/office/word/2016/wordml/cid" xmlns:w16se="http://schemas.microsoft.com/office/word/2015/wordml/symex" mc:Ignorable="w14 w15 w16se w16cid">
+  <w:font w:name="Times New Roman">
+    <w:panose1 w:val="02020603050405020304"/>
+    <w:charset w:val="00"/>
+    <w:family w:val="roman"/>
+    <w:pitch w:val="variable"/>
+    <w:sig w:usb0="E0002EFF" w:usb1="C000785B" w:usb2="00000009" w:usb3="00000000" w:csb0="000001FF" w:csb1="00000000"/>
+  </w:font>
   <w:font w:name="Calibri">
     <w:panose1 w:val="020F0502020204030204"/>
     <w:charset w:val="00"/>
     <w:family w:val="swiss"/>
     <w:pitch w:val="variable"/>
     <w:sig w:usb0="E0002EFF" w:usb1="C000247B" w:usb2="00000009" w:usb3="00000000" w:csb0="000001FF" w:csb1="00000000"/>
-  </w:font>
-  <w:font w:name="Times New Roman">
-    <w:panose1 w:val="02020603050405020304"/>
-    <w:charset w:val="00"/>
-    <w:family w:val="roman"/>
-    <w:pitch w:val="variable"/>
-    <w:sig w:usb0="E0002EFF" w:usb1="C000785B" w:usb2="00000009" w:usb3="00000000" w:csb0="000001FF" w:csb1="00000000"/>
   </w:font>
   <w:font w:name="Calibri Light">
     <w:panose1 w:val="020F0302020204030204"/>
@@ -2465,6 +2861,7 @@
   <w:rsids>
     <w:rsidRoot w:val="00593B61"/>
     <w:rsid w:val="001C7482"/>
+    <w:rsid w:val="002652F9"/>
     <w:rsid w:val="003C5885"/>
     <w:rsid w:val="00593B61"/>
     <w:rsid w:val="00B61D52"/>
@@ -3236,7 +3633,7 @@
 </file>
 
 <file path=customXml/itemProps2.xml><?xml version="1.0" encoding="utf-8"?>
-<ds:datastoreItem xmlns:ds="http://schemas.openxmlformats.org/officeDocument/2006/customXml" ds:itemID="{2D93FDC7-9BB8-41A9-BF5A-1A28504565F8}">
+<ds:datastoreItem xmlns:ds="http://schemas.openxmlformats.org/officeDocument/2006/customXml" ds:itemID="{DDF84311-067C-4A74-8627-54DD5B536478}">
   <ds:schemaRefs>
     <ds:schemaRef ds:uri="http://schemas.openxmlformats.org/officeDocument/2006/bibliography"/>
   </ds:schemaRefs>

</xml_diff>

<commit_message>
Added content to SIGHTLINE_SOW.docx
</commit_message>
<xml_diff>
--- a/General Documents/SIGHTLINE_SOW.docx
+++ b/General Documents/SIGHTLINE_SOW.docx
@@ -280,462 +280,703 @@
         <w:keepNext/>
         <w:jc w:val="left"/>
         <w:rPr>
-          <w:u w:val="single"/>
-        </w:rPr>
-      </w:pPr>
-      <w:r>
-        <w:rPr>
+          <w:b/>
           <w:color w:val="2F5496" w:themeColor="accent1" w:themeShade="BF"/>
           <w:sz w:val="36"/>
           <w:szCs w:val="36"/>
           <w:u w:val="single"/>
         </w:rPr>
-        <w:lastRenderedPageBreak/>
-        <w:t>PROJECT OVERVIEW</w:t>
-      </w:r>
-    </w:p>
-    <w:p>
-      <w:pPr>
-        <w:pStyle w:val="Heading3"/>
+      </w:pPr>
+      <w:r>
         <w:rPr>
           <w:b/>
-        </w:rPr>
-      </w:pPr>
-      <w:r>
-        <w:rPr>
-          <w:b/>
-        </w:rPr>
-        <w:t>BACKGROUND:</w:t>
-      </w:r>
-    </w:p>
-    <w:p>
-      <w:proofErr w:type="spellStart"/>
-      <w:r>
-        <w:t>SightLine</w:t>
-      </w:r>
-      <w:proofErr w:type="spellEnd"/>
-      <w:r>
-        <w:t xml:space="preserve"> Applications has developed a precision visual landing algorithm that provides an excellent set of benefits:</w:t>
-      </w:r>
-    </w:p>
-    <w:p>
-      <w:pPr>
-        <w:numPr>
-          <w:ilvl w:val="0"/>
-          <w:numId w:val="2"/>
-        </w:numPr>
-        <w:spacing w:after="0" w:line="276" w:lineRule="auto"/>
-        <w:jc w:val="left"/>
-      </w:pPr>
-      <w:r>
-        <w:t>Works in degraded and denied GPS environments – Safety and reliability.</w:t>
-      </w:r>
-    </w:p>
-    <w:p>
-      <w:pPr>
-        <w:numPr>
-          <w:ilvl w:val="0"/>
-          <w:numId w:val="2"/>
-        </w:numPr>
-        <w:spacing w:after="0" w:line="276" w:lineRule="auto"/>
-        <w:jc w:val="left"/>
-      </w:pPr>
-      <w:r>
-        <w:t>Reduces operator training and landing phase complexity.</w:t>
-      </w:r>
-    </w:p>
-    <w:p>
-      <w:pPr>
-        <w:numPr>
-          <w:ilvl w:val="0"/>
-          <w:numId w:val="2"/>
-        </w:numPr>
-        <w:spacing w:after="0" w:line="276" w:lineRule="auto"/>
-        <w:jc w:val="left"/>
-      </w:pPr>
-      <w:r>
-        <w:t>Provides detection functions for landing zone safety - detect people, animals, or objects from entering the landing zone</w:t>
-      </w:r>
-    </w:p>
-    <w:p>
-      <w:pPr>
-        <w:numPr>
-          <w:ilvl w:val="0"/>
-          <w:numId w:val="2"/>
-        </w:numPr>
-        <w:spacing w:after="0" w:line="276" w:lineRule="auto"/>
-        <w:jc w:val="left"/>
-      </w:pPr>
-      <w:r>
-        <w:t>Provides a rich set of telemetry for flight controllers.  30 Hz data with range, XY offsets, relative azimuth, etc.</w:t>
-      </w:r>
-    </w:p>
-    <w:p>
-      <w:pPr>
-        <w:numPr>
-          <w:ilvl w:val="0"/>
-          <w:numId w:val="2"/>
-        </w:numPr>
-        <w:spacing w:after="0" w:line="276" w:lineRule="auto"/>
-        <w:jc w:val="left"/>
-      </w:pPr>
-      <w:r>
-        <w:t>Supports landing on moving platforms - ground vehicles, marine.</w:t>
-      </w:r>
-    </w:p>
-    <w:p>
-      <w:pPr>
-        <w:numPr>
-          <w:ilvl w:val="0"/>
-          <w:numId w:val="2"/>
-        </w:numPr>
-        <w:spacing w:after="0" w:line="276" w:lineRule="auto"/>
-        <w:jc w:val="left"/>
-      </w:pPr>
-      <w:r>
-        <w:t>Is not impacted by bright sun or low light conditions.</w:t>
-      </w:r>
-    </w:p>
-    <w:p>
-      <w:pPr>
-        <w:numPr>
-          <w:ilvl w:val="0"/>
-          <w:numId w:val="2"/>
-        </w:numPr>
-        <w:spacing w:after="0" w:line="276" w:lineRule="auto"/>
-        <w:jc w:val="left"/>
-      </w:pPr>
-      <w:r>
-        <w:t>Can be used with Thermal (IR) cameras as well as visible (EO) cameras</w:t>
-      </w:r>
-    </w:p>
-    <w:p>
-      <w:pPr>
-        <w:numPr>
-          <w:ilvl w:val="0"/>
-          <w:numId w:val="2"/>
-        </w:numPr>
-        <w:spacing w:after="0" w:line="276" w:lineRule="auto"/>
-        <w:jc w:val="left"/>
-      </w:pPr>
-      <w:r>
-        <w:t>Effective range of operation (distance to target) only limited by the size of the landing pattern used</w:t>
-      </w:r>
-    </w:p>
-    <w:p>
-      <w:pPr>
-        <w:pStyle w:val="Heading3"/>
-        <w:rPr>
-          <w:b/>
-        </w:rPr>
-      </w:pPr>
-      <w:bookmarkStart w:id="0" w:name="_xzccpm2dp9wp" w:colFirst="0" w:colLast="0"/>
-      <w:bookmarkEnd w:id="0"/>
-      <w:r>
-        <w:rPr>
-          <w:b/>
-        </w:rPr>
-        <w:t>PROBLEM:</w:t>
-      </w:r>
-    </w:p>
-    <w:p>
-      <w:r>
-        <w:t xml:space="preserve">Integration of the </w:t>
-      </w:r>
-      <w:proofErr w:type="spellStart"/>
-      <w:r>
-        <w:t>SightLine</w:t>
-      </w:r>
-      <w:proofErr w:type="spellEnd"/>
-      <w:r>
-        <w:t xml:space="preserve"> Landing Aid for end users is problematic.  Often drone operators want to just “plug in” a component and fly their mission.  Installing software components is acceptable, but any requirement for programming is a barrier to entry or a complete show stopper.  Various cables, power, and other electrical connectivity issues are also difficult for vehicle integrators.  Rugged or at least robust mechanical enclosures, easy mounting, and environmental reliability are equally important.  Lastly, choice of optical system (camera) for the greatest range has cause adoption delays in that it has been a decision left to the integrator.</w:t>
-      </w:r>
-    </w:p>
-    <w:p>
-      <w:pPr>
-        <w:pStyle w:val="Heading3"/>
-        <w:rPr>
-          <w:b/>
-        </w:rPr>
-      </w:pPr>
-      <w:bookmarkStart w:id="1" w:name="_pcvti97dfxd1" w:colFirst="0" w:colLast="0"/>
-      <w:bookmarkEnd w:id="1"/>
-      <w:r>
-        <w:rPr>
-          <w:b/>
-        </w:rPr>
-        <w:t>P</w:t>
-      </w:r>
-      <w:r>
-        <w:rPr>
-          <w:b/>
-        </w:rPr>
-        <w:t>ROJECT REQUIREMENTS</w:t>
-      </w:r>
-      <w:r>
-        <w:rPr>
-          <w:b/>
-        </w:rPr>
-        <w:t>:</w:t>
-      </w:r>
-    </w:p>
-    <w:p>
-      <w:pPr>
-        <w:numPr>
-          <w:ilvl w:val="0"/>
-          <w:numId w:val="1"/>
-        </w:numPr>
-        <w:spacing w:after="0" w:line="276" w:lineRule="auto"/>
-        <w:jc w:val="left"/>
-      </w:pPr>
-      <w:r>
-        <w:t xml:space="preserve">Develop </w:t>
-      </w:r>
-      <w:r>
-        <w:rPr>
-          <w:b/>
-        </w:rPr>
-        <w:t>a set</w:t>
-      </w:r>
-      <w:r>
-        <w:t xml:space="preserve"> of electrical sub-assemblies that will allow integration of the </w:t>
-      </w:r>
-      <w:proofErr w:type="spellStart"/>
-      <w:r>
-        <w:t>SightLine</w:t>
-      </w:r>
-      <w:proofErr w:type="spellEnd"/>
-      <w:r>
-        <w:t xml:space="preserve"> Precision Landing Aid (1500-OEM + Camera + accessories) fo</w:t>
-      </w:r>
-      <w:r>
-        <w:t xml:space="preserve">r </w:t>
-      </w:r>
-      <w:hyperlink r:id="rId7">
-        <w:r>
-          <w:rPr>
-            <w:color w:val="1155CC"/>
-            <w:u w:val="single"/>
-          </w:rPr>
-          <w:t>PX4</w:t>
-        </w:r>
-      </w:hyperlink>
-      <w:r>
-        <w:t xml:space="preserve"> running on </w:t>
-      </w:r>
-      <w:hyperlink r:id="rId8">
-        <w:proofErr w:type="spellStart"/>
-        <w:r>
-          <w:rPr>
-            <w:color w:val="1155CC"/>
-            <w:u w:val="single"/>
-          </w:rPr>
-          <w:t>Pixhawk</w:t>
-        </w:r>
-        <w:proofErr w:type="spellEnd"/>
-        <w:r>
-          <w:rPr>
-            <w:color w:val="1155CC"/>
-            <w:u w:val="single"/>
-          </w:rPr>
-          <w:t xml:space="preserve"> </w:t>
-        </w:r>
-      </w:hyperlink>
-      <w:r>
-        <w:t xml:space="preserve">autopilot.  </w:t>
-      </w:r>
-    </w:p>
-    <w:p>
-      <w:pPr>
-        <w:numPr>
-          <w:ilvl w:val="1"/>
-          <w:numId w:val="1"/>
-        </w:numPr>
-        <w:spacing w:after="0" w:line="276" w:lineRule="auto"/>
-        <w:jc w:val="left"/>
-      </w:pPr>
-      <w:r>
-        <w:t>Define required connections to the vehicle including power and communication interfaces to the flight controller</w:t>
-      </w:r>
-    </w:p>
-    <w:p>
-      <w:pPr>
-        <w:numPr>
-          <w:ilvl w:val="0"/>
-          <w:numId w:val="1"/>
-        </w:numPr>
-        <w:spacing w:after="0" w:line="276" w:lineRule="auto"/>
-        <w:jc w:val="left"/>
-      </w:pPr>
-      <w:r>
-        <w:t xml:space="preserve">Design and produce a prototype enclosure for electronics and camera </w:t>
-      </w:r>
-    </w:p>
-    <w:p>
-      <w:pPr>
-        <w:numPr>
-          <w:ilvl w:val="1"/>
-          <w:numId w:val="1"/>
-        </w:numPr>
-        <w:spacing w:after="0" w:line="276" w:lineRule="auto"/>
-        <w:jc w:val="left"/>
-      </w:pPr>
-      <w:r>
-        <w:t xml:space="preserve">Should be smaller than 3” x 2” x 2” (or smaller) </w:t>
-      </w:r>
-    </w:p>
-    <w:p>
-      <w:pPr>
-        <w:numPr>
-          <w:ilvl w:val="1"/>
-          <w:numId w:val="1"/>
-        </w:numPr>
-        <w:spacing w:after="0" w:line="276" w:lineRule="auto"/>
-        <w:jc w:val="left"/>
-      </w:pPr>
-      <w:r>
-        <w:t>Optional interfaces could be video output and ethernet for command and control and video streaming</w:t>
-      </w:r>
-    </w:p>
-    <w:p>
-      <w:pPr>
-        <w:numPr>
-          <w:ilvl w:val="0"/>
-          <w:numId w:val="1"/>
-        </w:numPr>
-        <w:spacing w:after="0" w:line="276" w:lineRule="auto"/>
-        <w:jc w:val="left"/>
-      </w:pPr>
-      <w:r>
-        <w:t>Develop documentation and software installers to meet plug and play expectations.</w:t>
-      </w:r>
-    </w:p>
-    <w:p>
-      <w:pPr>
-        <w:numPr>
-          <w:ilvl w:val="0"/>
-          <w:numId w:val="1"/>
-        </w:numPr>
-        <w:spacing w:after="0" w:line="276" w:lineRule="auto"/>
-        <w:jc w:val="left"/>
-      </w:pPr>
-      <w:proofErr w:type="spellStart"/>
-      <w:r>
-        <w:t>SightLine</w:t>
-      </w:r>
-      <w:proofErr w:type="spellEnd"/>
-      <w:r>
-        <w:t xml:space="preserve"> will support with existing source code and technical support throughout the process as well as hardware and other materiel support.</w:t>
-      </w:r>
-    </w:p>
-    <w:p>
-      <w:pPr>
-        <w:pStyle w:val="Heading3"/>
-        <w:rPr>
-          <w:b/>
-        </w:rPr>
-      </w:pPr>
-      <w:bookmarkStart w:id="2" w:name="_urxw6jhp8sh8" w:colFirst="0" w:colLast="0"/>
-      <w:bookmarkEnd w:id="2"/>
-      <w:r>
-        <w:rPr>
-          <w:b/>
-        </w:rPr>
-        <w:t>P</w:t>
-      </w:r>
-      <w:r>
-        <w:rPr>
-          <w:b/>
-        </w:rPr>
-        <w:t>ROJECT DELIVERABLES</w:t>
-      </w:r>
-      <w:r>
-        <w:rPr>
-          <w:b/>
-        </w:rPr>
-        <w:t>:</w:t>
-      </w:r>
-      <w:bookmarkStart w:id="3" w:name="_GoBack"/>
-      <w:bookmarkEnd w:id="3"/>
-    </w:p>
-    <w:p>
-      <w:pPr>
-        <w:numPr>
-          <w:ilvl w:val="0"/>
-          <w:numId w:val="3"/>
-        </w:numPr>
-        <w:spacing w:after="0" w:line="276" w:lineRule="auto"/>
-        <w:jc w:val="left"/>
-      </w:pPr>
-      <w:r>
-        <w:t xml:space="preserve">A working prototype including circuit boards and enclosure </w:t>
-      </w:r>
-    </w:p>
-    <w:p>
-      <w:pPr>
-        <w:numPr>
-          <w:ilvl w:val="0"/>
-          <w:numId w:val="3"/>
-        </w:numPr>
-        <w:spacing w:after="0" w:line="276" w:lineRule="auto"/>
-        <w:jc w:val="left"/>
-      </w:pPr>
-      <w:r>
-        <w:t xml:space="preserve">Demonstration of landing aid with off-the-shelf quadcopter (provided by </w:t>
-      </w:r>
-      <w:proofErr w:type="spellStart"/>
-      <w:r>
-        <w:t>SightLine</w:t>
-      </w:r>
-      <w:proofErr w:type="spellEnd"/>
-      <w:r>
-        <w:t>)</w:t>
-      </w:r>
-    </w:p>
-    <w:p>
-      <w:pPr>
-        <w:numPr>
-          <w:ilvl w:val="0"/>
-          <w:numId w:val="3"/>
-        </w:numPr>
-        <w:spacing w:after="0" w:line="276" w:lineRule="auto"/>
-        <w:jc w:val="left"/>
-      </w:pPr>
-      <w:r>
-        <w:t>Schematics, 3D models, and other related documentation</w:t>
-      </w:r>
-    </w:p>
-    <w:p>
-      <w:pPr>
-        <w:keepNext/>
-        <w:jc w:val="left"/>
-      </w:pPr>
-      <w:r>
-        <w:rPr>
-          <w:rFonts w:asciiTheme="majorHAnsi" w:hAnsiTheme="majorHAnsi" w:cstheme="majorHAnsi"/>
           <w:color w:val="2F5496" w:themeColor="accent1" w:themeShade="BF"/>
           <w:sz w:val="36"/>
           <w:szCs w:val="36"/>
           <w:u w:val="single"/>
         </w:rPr>
         <w:lastRenderedPageBreak/>
+        <w:t>PROJECT OVERVIEW</w:t>
+      </w:r>
+    </w:p>
+    <w:p>
+      <w:pPr>
+        <w:pStyle w:val="Heading3"/>
+      </w:pPr>
+      <w:r>
+        <w:rPr>
+          <w:b/>
+          <w:color w:val="2F5496" w:themeColor="accent1" w:themeShade="BF"/>
+          <w:u w:val="single"/>
+        </w:rPr>
+        <w:t>BACKGROUND</w:t>
+      </w:r>
+    </w:p>
+    <w:p>
+      <w:pPr>
+        <w:pStyle w:val="Heading3"/>
+        <w:rPr>
+          <w:rFonts w:asciiTheme="minorHAnsi" w:hAnsiTheme="minorHAnsi" w:cstheme="minorHAnsi"/>
+        </w:rPr>
+      </w:pPr>
+      <w:proofErr w:type="spellStart"/>
+      <w:r>
+        <w:rPr>
+          <w:rFonts w:asciiTheme="minorHAnsi" w:hAnsiTheme="minorHAnsi" w:cstheme="minorHAnsi"/>
+        </w:rPr>
+        <w:t>SightLine</w:t>
+      </w:r>
+      <w:proofErr w:type="spellEnd"/>
+      <w:r>
+        <w:rPr>
+          <w:rFonts w:asciiTheme="minorHAnsi" w:hAnsiTheme="minorHAnsi" w:cstheme="minorHAnsi"/>
+        </w:rPr>
+        <w:t xml:space="preserve"> Applications has developed a precision visual landing algorithm that provides an excellent set of benefits:</w:t>
+      </w:r>
+    </w:p>
+    <w:p>
+      <w:pPr>
+        <w:numPr>
+          <w:ilvl w:val="0"/>
+          <w:numId w:val="6"/>
+        </w:numPr>
+        <w:spacing w:after="0" w:line="276" w:lineRule="auto"/>
+        <w:jc w:val="left"/>
+        <w:rPr>
+          <w:rFonts w:cstheme="minorHAnsi"/>
+          <w:sz w:val="24"/>
+          <w:szCs w:val="24"/>
+        </w:rPr>
+      </w:pPr>
+      <w:r>
+        <w:rPr>
+          <w:rFonts w:cstheme="minorHAnsi"/>
+          <w:sz w:val="24"/>
+          <w:szCs w:val="24"/>
+        </w:rPr>
+        <w:t>Works in degraded and denied GPS environments – Safety and reliability.</w:t>
+      </w:r>
+    </w:p>
+    <w:p>
+      <w:pPr>
+        <w:numPr>
+          <w:ilvl w:val="0"/>
+          <w:numId w:val="6"/>
+        </w:numPr>
+        <w:spacing w:after="0" w:line="276" w:lineRule="auto"/>
+        <w:jc w:val="left"/>
+        <w:rPr>
+          <w:rFonts w:cstheme="minorHAnsi"/>
+          <w:sz w:val="24"/>
+          <w:szCs w:val="24"/>
+        </w:rPr>
+      </w:pPr>
+      <w:r>
+        <w:rPr>
+          <w:rFonts w:cstheme="minorHAnsi"/>
+          <w:sz w:val="24"/>
+          <w:szCs w:val="24"/>
+        </w:rPr>
+        <w:t>Reduces operator training and landing phase complexity.</w:t>
+      </w:r>
+    </w:p>
+    <w:p>
+      <w:pPr>
+        <w:numPr>
+          <w:ilvl w:val="0"/>
+          <w:numId w:val="6"/>
+        </w:numPr>
+        <w:spacing w:after="0" w:line="276" w:lineRule="auto"/>
+        <w:jc w:val="left"/>
+        <w:rPr>
+          <w:rFonts w:cstheme="minorHAnsi"/>
+          <w:sz w:val="24"/>
+          <w:szCs w:val="24"/>
+        </w:rPr>
+      </w:pPr>
+      <w:r>
+        <w:rPr>
+          <w:rFonts w:cstheme="minorHAnsi"/>
+          <w:sz w:val="24"/>
+          <w:szCs w:val="24"/>
+        </w:rPr>
+        <w:t>Provides detection functions for landing zone safety - detect people, animals, or objects from entering the landing zone</w:t>
+      </w:r>
+    </w:p>
+    <w:p>
+      <w:pPr>
+        <w:numPr>
+          <w:ilvl w:val="0"/>
+          <w:numId w:val="6"/>
+        </w:numPr>
+        <w:spacing w:after="0" w:line="276" w:lineRule="auto"/>
+        <w:jc w:val="left"/>
+        <w:rPr>
+          <w:rFonts w:cstheme="minorHAnsi"/>
+          <w:sz w:val="24"/>
+          <w:szCs w:val="24"/>
+        </w:rPr>
+      </w:pPr>
+      <w:r>
+        <w:rPr>
+          <w:rFonts w:cstheme="minorHAnsi"/>
+          <w:sz w:val="24"/>
+          <w:szCs w:val="24"/>
+        </w:rPr>
+        <w:t>Provides a rich set of telemetry for flight controllers.  30 Hz data with range, XY offsets, relative azimuth, etc.</w:t>
+      </w:r>
+    </w:p>
+    <w:p>
+      <w:pPr>
+        <w:numPr>
+          <w:ilvl w:val="0"/>
+          <w:numId w:val="6"/>
+        </w:numPr>
+        <w:spacing w:after="0" w:line="276" w:lineRule="auto"/>
+        <w:jc w:val="left"/>
+        <w:rPr>
+          <w:rFonts w:cstheme="minorHAnsi"/>
+          <w:sz w:val="24"/>
+          <w:szCs w:val="24"/>
+        </w:rPr>
+      </w:pPr>
+      <w:r>
+        <w:rPr>
+          <w:rFonts w:cstheme="minorHAnsi"/>
+          <w:sz w:val="24"/>
+          <w:szCs w:val="24"/>
+        </w:rPr>
+        <w:t>Supports landing on moving platforms - ground vehicles, marine.</w:t>
+      </w:r>
+    </w:p>
+    <w:p>
+      <w:pPr>
+        <w:numPr>
+          <w:ilvl w:val="0"/>
+          <w:numId w:val="6"/>
+        </w:numPr>
+        <w:spacing w:after="0" w:line="276" w:lineRule="auto"/>
+        <w:jc w:val="left"/>
+        <w:rPr>
+          <w:rFonts w:cstheme="minorHAnsi"/>
+          <w:sz w:val="24"/>
+          <w:szCs w:val="24"/>
+        </w:rPr>
+      </w:pPr>
+      <w:r>
+        <w:rPr>
+          <w:rFonts w:cstheme="minorHAnsi"/>
+          <w:sz w:val="24"/>
+          <w:szCs w:val="24"/>
+        </w:rPr>
+        <w:t>Is not impacted by bright sun or low light conditions.</w:t>
+      </w:r>
+    </w:p>
+    <w:p>
+      <w:pPr>
+        <w:numPr>
+          <w:ilvl w:val="0"/>
+          <w:numId w:val="6"/>
+        </w:numPr>
+        <w:spacing w:after="0" w:line="276" w:lineRule="auto"/>
+        <w:jc w:val="left"/>
+        <w:rPr>
+          <w:rFonts w:cstheme="minorHAnsi"/>
+          <w:sz w:val="24"/>
+          <w:szCs w:val="24"/>
+        </w:rPr>
+      </w:pPr>
+      <w:r>
+        <w:rPr>
+          <w:rFonts w:cstheme="minorHAnsi"/>
+          <w:sz w:val="24"/>
+          <w:szCs w:val="24"/>
+        </w:rPr>
+        <w:t>Can be used with Thermal (IR) cameras as well as visible (EO) cameras</w:t>
+      </w:r>
+    </w:p>
+    <w:p>
+      <w:pPr>
+        <w:numPr>
+          <w:ilvl w:val="0"/>
+          <w:numId w:val="6"/>
+        </w:numPr>
+        <w:spacing w:after="0" w:line="276" w:lineRule="auto"/>
+        <w:jc w:val="left"/>
+        <w:rPr>
+          <w:rFonts w:cstheme="minorHAnsi"/>
+          <w:sz w:val="24"/>
+          <w:szCs w:val="24"/>
+        </w:rPr>
+      </w:pPr>
+      <w:r>
+        <w:rPr>
+          <w:rFonts w:cstheme="minorHAnsi"/>
+          <w:sz w:val="24"/>
+          <w:szCs w:val="24"/>
+        </w:rPr>
+        <w:t>Effective range of operation (distance to target) only limited by the size of the landing pattern used</w:t>
+      </w:r>
+    </w:p>
+    <w:p>
+      <w:pPr>
+        <w:spacing w:after="0" w:line="276" w:lineRule="auto"/>
+        <w:ind w:left="360"/>
+        <w:jc w:val="left"/>
+        <w:rPr>
+          <w:rFonts w:cstheme="minorHAnsi"/>
+          <w:sz w:val="24"/>
+          <w:szCs w:val="24"/>
+        </w:rPr>
+      </w:pPr>
+    </w:p>
+    <w:p>
+      <w:pPr>
+        <w:pStyle w:val="Heading3"/>
+        <w:rPr>
+          <w:b/>
+          <w:color w:val="2F5496" w:themeColor="accent1" w:themeShade="BF"/>
+          <w:u w:val="single"/>
+        </w:rPr>
+      </w:pPr>
+      <w:bookmarkStart w:id="0" w:name="_xzccpm2dp9wp" w:colFirst="0" w:colLast="0"/>
+      <w:bookmarkEnd w:id="0"/>
+      <w:r>
+        <w:rPr>
+          <w:b/>
+          <w:color w:val="2F5496" w:themeColor="accent1" w:themeShade="BF"/>
+          <w:u w:val="single"/>
+        </w:rPr>
+        <w:t>PROBLEM</w:t>
+      </w:r>
+    </w:p>
+    <w:p/>
+    <w:p>
+      <w:pPr>
+        <w:rPr>
+          <w:sz w:val="24"/>
+          <w:szCs w:val="24"/>
+        </w:rPr>
+      </w:pPr>
+      <w:r>
+        <w:rPr>
+          <w:sz w:val="24"/>
+          <w:szCs w:val="24"/>
+        </w:rPr>
+        <w:t xml:space="preserve">Integration of the </w:t>
+      </w:r>
+      <w:proofErr w:type="spellStart"/>
+      <w:r>
+        <w:rPr>
+          <w:sz w:val="24"/>
+          <w:szCs w:val="24"/>
+        </w:rPr>
+        <w:t>SightLine</w:t>
+      </w:r>
+      <w:proofErr w:type="spellEnd"/>
+      <w:r>
+        <w:rPr>
+          <w:sz w:val="24"/>
+          <w:szCs w:val="24"/>
+        </w:rPr>
+        <w:t xml:space="preserve"> Landing Aid for end users is problematic.  Often drone operators want to just “plug in” a component and fly their mission.  Installing software components is acceptable, but any requirement for programming is a barrier to entry or a complete show stopper.  Various cables, power, and other electrical connectivity issues are also difficult for vehicle integrators.  Rugged or at least robust mechanical enclosures, easy mounting, and environmental reliability are equally important.  Lastly, choice of optical system (camera) for the greatest range has cause adoption delays in that it has been a decision left to the integrator.</w:t>
+      </w:r>
+    </w:p>
+    <w:p>
+      <w:pPr>
+        <w:rPr>
+          <w:b/>
+          <w:color w:val="2F5496" w:themeColor="accent1" w:themeShade="BF"/>
+          <w:sz w:val="24"/>
+          <w:szCs w:val="24"/>
+          <w:u w:val="single"/>
+        </w:rPr>
+      </w:pPr>
+    </w:p>
+    <w:p>
+      <w:pPr>
+        <w:rPr>
+          <w:b/>
+          <w:color w:val="2F5496" w:themeColor="accent1" w:themeShade="BF"/>
+          <w:sz w:val="24"/>
+          <w:szCs w:val="24"/>
+          <w:u w:val="single"/>
+        </w:rPr>
+      </w:pPr>
+      <w:r>
+        <w:rPr>
+          <w:b/>
+          <w:color w:val="2F5496" w:themeColor="accent1" w:themeShade="BF"/>
+          <w:sz w:val="24"/>
+          <w:szCs w:val="24"/>
+          <w:u w:val="single"/>
+        </w:rPr>
+        <w:t>PROJECT REQUIREMENTS</w:t>
+      </w:r>
+    </w:p>
+    <w:p>
+      <w:pPr>
+        <w:rPr>
+          <w:b/>
+          <w:color w:val="2F5496" w:themeColor="accent1" w:themeShade="BF"/>
+          <w:sz w:val="24"/>
+          <w:szCs w:val="24"/>
+          <w:u w:val="single"/>
+        </w:rPr>
+      </w:pPr>
+    </w:p>
+    <w:p>
+      <w:pPr>
+        <w:pStyle w:val="ListParagraph"/>
+        <w:numPr>
+          <w:ilvl w:val="0"/>
+          <w:numId w:val="7"/>
+        </w:numPr>
+        <w:rPr>
+          <w:sz w:val="24"/>
+          <w:szCs w:val="24"/>
+        </w:rPr>
+      </w:pPr>
+      <w:r>
+        <w:rPr>
+          <w:sz w:val="24"/>
+          <w:szCs w:val="24"/>
+        </w:rPr>
+        <w:t xml:space="preserve">Develop a set of electrical sub-assemblies that will allow integration of Sightline Precision Landing Aid (1500 OEM + Airborne Camera + accessories) for PX4 running on </w:t>
+      </w:r>
+      <w:proofErr w:type="spellStart"/>
+      <w:r>
+        <w:rPr>
+          <w:sz w:val="24"/>
+          <w:szCs w:val="24"/>
+        </w:rPr>
+        <w:t>Pixhawk</w:t>
+      </w:r>
+      <w:proofErr w:type="spellEnd"/>
+      <w:r>
+        <w:rPr>
+          <w:sz w:val="24"/>
+          <w:szCs w:val="24"/>
+        </w:rPr>
+        <w:t xml:space="preserve"> 4 autopilot</w:t>
+      </w:r>
+    </w:p>
+    <w:p>
+      <w:pPr>
+        <w:pStyle w:val="ListParagraph"/>
+        <w:numPr>
+          <w:ilvl w:val="0"/>
+          <w:numId w:val="7"/>
+        </w:numPr>
+        <w:rPr>
+          <w:sz w:val="24"/>
+          <w:szCs w:val="24"/>
+        </w:rPr>
+      </w:pPr>
+      <w:r>
+        <w:rPr>
+          <w:sz w:val="24"/>
+          <w:szCs w:val="24"/>
+        </w:rPr>
+        <w:t>Design and produce a prototype enclosure for the hardware. The enclosure should be smaller than 3” x 2” x 2”</w:t>
+      </w:r>
+      <w:r>
+        <w:rPr>
+          <w:sz w:val="24"/>
+          <w:szCs w:val="24"/>
+        </w:rPr>
+        <w:t xml:space="preserve"> </w:t>
+      </w:r>
+    </w:p>
+    <w:p>
+      <w:pPr>
+        <w:pStyle w:val="ListParagraph"/>
+        <w:numPr>
+          <w:ilvl w:val="0"/>
+          <w:numId w:val="7"/>
+        </w:numPr>
+        <w:rPr>
+          <w:sz w:val="24"/>
+          <w:szCs w:val="24"/>
+        </w:rPr>
+      </w:pPr>
+      <w:r>
+        <w:rPr>
+          <w:sz w:val="24"/>
+          <w:szCs w:val="24"/>
+        </w:rPr>
+        <w:t>D</w:t>
+      </w:r>
+      <w:r>
+        <w:rPr>
+          <w:sz w:val="24"/>
+          <w:szCs w:val="24"/>
+        </w:rPr>
+        <w:t>evelop documentation and software installers to meet plug and play expectations</w:t>
+      </w:r>
+    </w:p>
+    <w:p>
+      <w:pPr>
+        <w:rPr>
+          <w:b/>
+          <w:color w:val="2F5496" w:themeColor="accent1" w:themeShade="BF"/>
+          <w:sz w:val="24"/>
+          <w:szCs w:val="24"/>
+          <w:u w:val="single"/>
+        </w:rPr>
+      </w:pPr>
+    </w:p>
+    <w:p>
+      <w:pPr>
+        <w:rPr>
+          <w:b/>
+          <w:color w:val="2F5496" w:themeColor="accent1" w:themeShade="BF"/>
+          <w:sz w:val="24"/>
+          <w:szCs w:val="24"/>
+          <w:u w:val="single"/>
+        </w:rPr>
+      </w:pPr>
+      <w:r>
+        <w:rPr>
+          <w:b/>
+          <w:color w:val="2F5496" w:themeColor="accent1" w:themeShade="BF"/>
+          <w:sz w:val="24"/>
+          <w:szCs w:val="24"/>
+          <w:u w:val="single"/>
+        </w:rPr>
+        <w:lastRenderedPageBreak/>
+        <w:t>PROJECT DESIGN SPECIFICATIONS</w:t>
+      </w:r>
+    </w:p>
+    <w:p>
+      <w:pPr>
+        <w:pStyle w:val="ListParagraph"/>
+        <w:numPr>
+          <w:ilvl w:val="0"/>
+          <w:numId w:val="8"/>
+        </w:numPr>
+        <w:rPr>
+          <w:b/>
+          <w:color w:val="2F5496" w:themeColor="accent1" w:themeShade="BF"/>
+          <w:sz w:val="24"/>
+          <w:szCs w:val="24"/>
+          <w:u w:val="single"/>
+        </w:rPr>
+      </w:pPr>
+      <w:r>
+        <w:rPr>
+          <w:sz w:val="24"/>
+          <w:szCs w:val="24"/>
+        </w:rPr>
+        <w:t>U</w:t>
+      </w:r>
+      <w:r>
+        <w:rPr>
+          <w:sz w:val="24"/>
+          <w:szCs w:val="24"/>
+        </w:rPr>
+        <w:t xml:space="preserve">se </w:t>
+      </w:r>
+      <w:proofErr w:type="spellStart"/>
+      <w:r>
+        <w:rPr>
+          <w:sz w:val="24"/>
+          <w:szCs w:val="24"/>
+        </w:rPr>
+        <w:t>Pixhawk</w:t>
+      </w:r>
+      <w:proofErr w:type="spellEnd"/>
+      <w:r>
+        <w:rPr>
+          <w:sz w:val="24"/>
+          <w:szCs w:val="24"/>
+        </w:rPr>
+        <w:t xml:space="preserve"> 4 autopilot which is powered using 9V batteries</w:t>
+      </w:r>
+    </w:p>
+    <w:p>
+      <w:pPr>
+        <w:pStyle w:val="ListParagraph"/>
+        <w:numPr>
+          <w:ilvl w:val="0"/>
+          <w:numId w:val="8"/>
+        </w:numPr>
+        <w:rPr>
+          <w:b/>
+          <w:color w:val="2F5496" w:themeColor="accent1" w:themeShade="BF"/>
+          <w:sz w:val="24"/>
+          <w:szCs w:val="24"/>
+          <w:u w:val="single"/>
+        </w:rPr>
+      </w:pPr>
+      <w:r>
+        <w:rPr>
+          <w:sz w:val="24"/>
+          <w:szCs w:val="24"/>
+        </w:rPr>
+        <w:t>Use PX4 as an open source flight control software for drones</w:t>
+      </w:r>
+    </w:p>
+    <w:p>
+      <w:pPr>
+        <w:pStyle w:val="ListParagraph"/>
+        <w:numPr>
+          <w:ilvl w:val="0"/>
+          <w:numId w:val="8"/>
+        </w:numPr>
+        <w:rPr>
+          <w:b/>
+          <w:color w:val="2F5496" w:themeColor="accent1" w:themeShade="BF"/>
+          <w:sz w:val="24"/>
+          <w:szCs w:val="24"/>
+          <w:u w:val="single"/>
+        </w:rPr>
+      </w:pPr>
+      <w:r>
+        <w:rPr>
+          <w:sz w:val="24"/>
+          <w:szCs w:val="24"/>
+        </w:rPr>
+        <w:t>Use QGROUNDCONTROL as a ground control station and mission planning</w:t>
+      </w:r>
+    </w:p>
+    <w:p>
+      <w:pPr>
+        <w:pStyle w:val="ListParagraph"/>
+        <w:numPr>
+          <w:ilvl w:val="0"/>
+          <w:numId w:val="8"/>
+        </w:numPr>
+        <w:rPr>
+          <w:b/>
+          <w:color w:val="2F5496" w:themeColor="accent1" w:themeShade="BF"/>
+          <w:sz w:val="24"/>
+          <w:szCs w:val="24"/>
+          <w:u w:val="single"/>
+        </w:rPr>
+      </w:pPr>
+      <w:r>
+        <w:rPr>
+          <w:color w:val="000000" w:themeColor="text1"/>
+          <w:sz w:val="24"/>
+          <w:szCs w:val="24"/>
+        </w:rPr>
+        <w:t>1500</w:t>
+      </w:r>
+      <w:r>
+        <w:rPr>
+          <w:sz w:val="24"/>
+          <w:szCs w:val="24"/>
+        </w:rPr>
+        <w:t xml:space="preserve"> OEM and its accessories are powered using 5V output from the </w:t>
+      </w:r>
+      <w:proofErr w:type="spellStart"/>
+      <w:r>
+        <w:rPr>
+          <w:sz w:val="24"/>
+          <w:szCs w:val="24"/>
+        </w:rPr>
+        <w:t>Pixhawk</w:t>
+      </w:r>
+      <w:proofErr w:type="spellEnd"/>
+      <w:r>
+        <w:rPr>
+          <w:sz w:val="24"/>
+          <w:szCs w:val="24"/>
+        </w:rPr>
+        <w:t xml:space="preserve"> 4 kits</w:t>
+      </w:r>
+    </w:p>
+    <w:p>
+      <w:pPr>
+        <w:pStyle w:val="ListParagraph"/>
+        <w:numPr>
+          <w:ilvl w:val="0"/>
+          <w:numId w:val="8"/>
+        </w:numPr>
+        <w:rPr>
+          <w:b/>
+          <w:color w:val="2F5496" w:themeColor="accent1" w:themeShade="BF"/>
+          <w:sz w:val="24"/>
+          <w:szCs w:val="24"/>
+          <w:u w:val="single"/>
+        </w:rPr>
+      </w:pPr>
+      <w:r>
+        <w:rPr>
+          <w:sz w:val="24"/>
+          <w:szCs w:val="24"/>
+        </w:rPr>
+        <w:t>Use RS-232 or 3.3V TTL to communicate between hardware and autopilot</w:t>
+      </w:r>
+    </w:p>
+    <w:p>
+      <w:pPr>
+        <w:pStyle w:val="ListParagraph"/>
+        <w:numPr>
+          <w:ilvl w:val="0"/>
+          <w:numId w:val="8"/>
+        </w:numPr>
+        <w:rPr>
+          <w:b/>
+          <w:color w:val="2F5496" w:themeColor="accent1" w:themeShade="BF"/>
+          <w:sz w:val="24"/>
+          <w:szCs w:val="24"/>
+          <w:u w:val="single"/>
+        </w:rPr>
+      </w:pPr>
+      <w:r>
+        <w:rPr>
+          <w:sz w:val="24"/>
+          <w:szCs w:val="24"/>
+        </w:rPr>
+        <w:t>Use DJI Flame Wheel F450 quadcopter</w:t>
+      </w:r>
+    </w:p>
+    <w:p>
+      <w:pPr>
+        <w:keepNext/>
+        <w:jc w:val="left"/>
+        <w:rPr>
+          <w:rFonts w:cstheme="minorHAnsi"/>
+          <w:b/>
+          <w:color w:val="2F5496" w:themeColor="accent1" w:themeShade="BF"/>
+          <w:sz w:val="36"/>
+          <w:szCs w:val="36"/>
+          <w:u w:val="single"/>
+        </w:rPr>
+      </w:pPr>
+    </w:p>
+    <w:p>
+      <w:pPr>
+        <w:keepNext/>
+        <w:jc w:val="left"/>
+        <w:rPr>
+          <w:rFonts w:cstheme="minorHAnsi"/>
+          <w:b/>
+          <w:color w:val="222222"/>
+        </w:rPr>
+      </w:pPr>
+      <w:r>
+        <w:rPr>
+          <w:rFonts w:cstheme="minorHAnsi"/>
+          <w:b/>
+          <w:color w:val="2F5496" w:themeColor="accent1" w:themeShade="BF"/>
+          <w:sz w:val="36"/>
+          <w:szCs w:val="36"/>
+          <w:u w:val="single"/>
+        </w:rPr>
         <w:t>LEVEL 0 BLOCK DIAGRAMS</w:t>
       </w:r>
       <w:r>
         <w:rPr>
-          <w:rFonts w:ascii="Arial" w:hAnsi="Arial" w:cs="Arial"/>
+          <w:rFonts w:cstheme="minorHAnsi"/>
+          <w:b/>
           <w:color w:val="222222"/>
           <w:shd w:val="clear" w:color="auto" w:fill="FFFFFF"/>
         </w:rPr>
         <w:t> </w:t>
       </w:r>
-      <w:r>
-        <w:rPr>
-          <w:rFonts w:ascii="Arial" w:hAnsi="Arial" w:cs="Arial"/>
-          <w:color w:val="222222"/>
-        </w:rPr>
-        <w:br/>
-      </w:r>
     </w:p>
     <w:p>
       <w:pPr>
@@ -753,8 +994,8 @@
           <w:noProof/>
         </w:rPr>
         <w:drawing>
-          <wp:inline distT="0" distB="0" distL="0" distR="0" wp14:anchorId="43DC57C3" wp14:editId="65CEF420">
-            <wp:extent cx="3619500" cy="2668301"/>
+          <wp:inline distT="0" distB="0" distL="0" distR="0" wp14:anchorId="43DC57C3" wp14:editId="5A4EBF51">
+            <wp:extent cx="4084320" cy="3010967"/>
             <wp:effectExtent l="0" t="0" r="0" b="0"/>
             <wp:docPr id="2" name="Picture 2"/>
             <wp:cNvGraphicFramePr>
@@ -768,7 +1009,7 @@
                     <pic:cNvPicPr/>
                   </pic:nvPicPr>
                   <pic:blipFill>
-                    <a:blip r:embed="rId9">
+                    <a:blip r:embed="rId7">
                       <a:extLst>
                         <a:ext uri="{28A0092B-C50C-407E-A947-70E740481C1C}">
                           <a14:useLocalDpi xmlns:a14="http://schemas.microsoft.com/office/drawing/2010/main" val="0"/>
@@ -782,7 +1023,7 @@
                   <pic:spPr>
                     <a:xfrm>
                       <a:off x="0" y="0"/>
-                      <a:ext cx="3638350" cy="2682197"/>
+                      <a:ext cx="4160134" cy="3066857"/>
                     </a:xfrm>
                     <a:prstGeom prst="rect">
                       <a:avLst/>
@@ -847,10 +1088,11 @@
         <w:rPr>
           <w:noProof/>
         </w:rPr>
+        <w:lastRenderedPageBreak/>
         <w:drawing>
-          <wp:inline distT="0" distB="0" distL="0" distR="0" wp14:anchorId="4DC3732B" wp14:editId="072A6577">
-            <wp:extent cx="2200275" cy="2845865"/>
-            <wp:effectExtent l="0" t="0" r="0" b="0"/>
+          <wp:inline distT="0" distB="0" distL="0" distR="0" wp14:anchorId="4DC3732B" wp14:editId="14A3020D">
+            <wp:extent cx="2372266" cy="3068320"/>
+            <wp:effectExtent l="0" t="0" r="9525" b="0"/>
             <wp:docPr id="3" name="Picture 3"/>
             <wp:cNvGraphicFramePr>
               <a:graphicFrameLocks xmlns:a="http://schemas.openxmlformats.org/drawingml/2006/main" noChangeAspect="1"/>
@@ -863,7 +1105,7 @@
                     <pic:cNvPicPr/>
                   </pic:nvPicPr>
                   <pic:blipFill>
-                    <a:blip r:embed="rId10">
+                    <a:blip r:embed="rId8">
                       <a:extLst>
                         <a:ext uri="{28A0092B-C50C-407E-A947-70E740481C1C}">
                           <a14:useLocalDpi xmlns:a14="http://schemas.microsoft.com/office/drawing/2010/main" val="0"/>
@@ -877,7 +1119,7 @@
                   <pic:spPr>
                     <a:xfrm>
                       <a:off x="0" y="0"/>
-                      <a:ext cx="2211944" cy="2860958"/>
+                      <a:ext cx="2410334" cy="3117557"/>
                     </a:xfrm>
                     <a:prstGeom prst="rect">
                       <a:avLst/>
@@ -942,7 +1184,6 @@
         <w:rPr>
           <w:noProof/>
         </w:rPr>
-        <w:lastRenderedPageBreak/>
         <w:drawing>
           <wp:inline distT="0" distB="0" distL="0" distR="0" wp14:anchorId="788AEBA1" wp14:editId="69896B43">
             <wp:extent cx="5943600" cy="3895090"/>
@@ -959,7 +1200,7 @@
                     <pic:cNvPicPr/>
                   </pic:nvPicPr>
                   <pic:blipFill>
-                    <a:blip r:embed="rId11">
+                    <a:blip r:embed="rId9">
                       <a:extLst>
                         <a:ext uri="{28A0092B-C50C-407E-A947-70E740481C1C}">
                           <a14:useLocalDpi xmlns:a14="http://schemas.microsoft.com/office/drawing/2010/main" val="0"/>
@@ -1036,6 +1277,7 @@
         <w:rPr>
           <w:noProof/>
         </w:rPr>
+        <w:lastRenderedPageBreak/>
         <w:drawing>
           <wp:inline distT="0" distB="0" distL="0" distR="0" wp14:anchorId="5CD0F8AF" wp14:editId="1A6E5C98">
             <wp:extent cx="5943600" cy="2766060"/>
@@ -1052,7 +1294,7 @@
                     <pic:cNvPicPr/>
                   </pic:nvPicPr>
                   <pic:blipFill>
-                    <a:blip r:embed="rId12">
+                    <a:blip r:embed="rId10">
                       <a:extLst>
                         <a:ext uri="{28A0092B-C50C-407E-A947-70E740481C1C}">
                           <a14:useLocalDpi xmlns:a14="http://schemas.microsoft.com/office/drawing/2010/main" val="0"/>
@@ -1127,163 +1369,293 @@
     <w:p>
       <w:pPr>
         <w:rPr>
-          <w:rFonts w:asciiTheme="majorHAnsi" w:hAnsiTheme="majorHAnsi" w:cstheme="majorHAnsi"/>
+          <w:rFonts w:cstheme="majorHAnsi"/>
+          <w:b/>
           <w:color w:val="2F5496" w:themeColor="accent1" w:themeShade="BF"/>
           <w:sz w:val="36"/>
           <w:szCs w:val="36"/>
           <w:u w:val="single"/>
         </w:rPr>
       </w:pPr>
-      <w:r>
-        <w:rPr>
-          <w:rFonts w:asciiTheme="majorHAnsi" w:hAnsiTheme="majorHAnsi" w:cstheme="majorHAnsi"/>
+    </w:p>
+    <w:p>
+      <w:pPr>
+        <w:rPr>
+          <w:rFonts w:cstheme="majorHAnsi"/>
+          <w:b/>
           <w:color w:val="2F5496" w:themeColor="accent1" w:themeShade="BF"/>
           <w:sz w:val="36"/>
           <w:szCs w:val="36"/>
           <w:u w:val="single"/>
         </w:rPr>
-        <w:lastRenderedPageBreak/>
-        <w:t>HARDWARE REQUIREMENTS</w:t>
-      </w:r>
-    </w:p>
-    <w:p/>
-    <w:p/>
-    <w:p/>
-    <w:p/>
-    <w:p/>
-    <w:p/>
-    <w:p/>
-    <w:p/>
-    <w:p/>
-    <w:p/>
-    <w:p/>
-    <w:p/>
-    <w:p/>
-    <w:p/>
-    <w:p/>
-    <w:p/>
-    <w:p/>
-    <w:p/>
-    <w:p/>
-    <w:p/>
-    <w:p/>
-    <w:p/>
-    <w:p/>
-    <w:p/>
-    <w:p/>
-    <w:p/>
-    <w:p/>
-    <w:p/>
-    <w:p>
-      <w:pPr>
-        <w:rPr>
-          <w:rFonts w:asciiTheme="majorHAnsi" w:hAnsiTheme="majorHAnsi" w:cstheme="majorHAnsi"/>
+      </w:pPr>
+    </w:p>
+    <w:p>
+      <w:pPr>
+        <w:rPr>
+          <w:rFonts w:cstheme="majorHAnsi"/>
+          <w:b/>
           <w:color w:val="2F5496" w:themeColor="accent1" w:themeShade="BF"/>
           <w:sz w:val="36"/>
           <w:szCs w:val="36"/>
           <w:u w:val="single"/>
         </w:rPr>
       </w:pPr>
-      <w:r>
-        <w:rPr>
-          <w:rFonts w:asciiTheme="majorHAnsi" w:hAnsiTheme="majorHAnsi" w:cstheme="majorHAnsi"/>
+    </w:p>
+    <w:p>
+      <w:pPr>
+        <w:rPr>
+          <w:rFonts w:cstheme="majorHAnsi"/>
+          <w:b/>
           <w:color w:val="2F5496" w:themeColor="accent1" w:themeShade="BF"/>
           <w:sz w:val="36"/>
           <w:szCs w:val="36"/>
           <w:u w:val="single"/>
         </w:rPr>
-        <w:lastRenderedPageBreak/>
-        <w:t>SOFTWARE</w:t>
-      </w:r>
-    </w:p>
-    <w:p/>
-    <w:p/>
-    <w:p/>
-    <w:p/>
-    <w:p/>
-    <w:p/>
-    <w:p/>
-    <w:p/>
-    <w:p/>
-    <w:p/>
-    <w:p/>
-    <w:p/>
-    <w:p/>
-    <w:p/>
-    <w:p/>
-    <w:p/>
-    <w:p/>
-    <w:p/>
-    <w:p/>
-    <w:p/>
-    <w:p/>
-    <w:p/>
-    <w:p/>
-    <w:p/>
-    <w:p/>
-    <w:p/>
-    <w:p/>
-    <w:p>
-      <w:pPr>
-        <w:rPr>
-          <w:rFonts w:asciiTheme="majorHAnsi" w:hAnsiTheme="majorHAnsi" w:cstheme="majorHAnsi"/>
+      </w:pPr>
+    </w:p>
+    <w:p>
+      <w:pPr>
+        <w:rPr>
+          <w:rFonts w:cstheme="majorHAnsi"/>
+          <w:b/>
           <w:color w:val="2F5496" w:themeColor="accent1" w:themeShade="BF"/>
           <w:sz w:val="36"/>
           <w:szCs w:val="36"/>
           <w:u w:val="single"/>
         </w:rPr>
       </w:pPr>
-      <w:r>
-        <w:rPr>
-          <w:rFonts w:asciiTheme="majorHAnsi" w:hAnsiTheme="majorHAnsi" w:cstheme="majorHAnsi"/>
+    </w:p>
+    <w:p>
+      <w:pPr>
+        <w:rPr>
+          <w:rFonts w:cstheme="majorHAnsi"/>
+          <w:b/>
           <w:color w:val="2F5496" w:themeColor="accent1" w:themeShade="BF"/>
           <w:sz w:val="36"/>
           <w:szCs w:val="36"/>
           <w:u w:val="single"/>
         </w:rPr>
-        <w:lastRenderedPageBreak/>
-        <w:t>TIMELINE AND MILESTONES</w:t>
-      </w:r>
-    </w:p>
-    <w:p/>
-    <w:p/>
-    <w:p/>
-    <w:p/>
-    <w:p/>
-    <w:p/>
-    <w:p/>
-    <w:p/>
-    <w:p/>
-    <w:p/>
-    <w:p/>
-    <w:p/>
-    <w:p/>
-    <w:p/>
-    <w:p/>
-    <w:p/>
-    <w:p/>
-    <w:p/>
-    <w:p/>
-    <w:p/>
-    <w:p/>
-    <w:p/>
-    <w:p/>
-    <w:p/>
-    <w:p/>
-    <w:p/>
-    <w:p/>
-    <w:p/>
-    <w:p>
-      <w:r>
-        <w:rPr>
-          <w:rFonts w:asciiTheme="majorHAnsi" w:hAnsiTheme="majorHAnsi" w:cstheme="majorHAnsi"/>
+      </w:pPr>
+    </w:p>
+    <w:p>
+      <w:pPr>
+        <w:rPr>
+          <w:rFonts w:cstheme="majorHAnsi"/>
+          <w:b/>
           <w:color w:val="2F5496" w:themeColor="accent1" w:themeShade="BF"/>
           <w:sz w:val="36"/>
           <w:szCs w:val="36"/>
           <w:u w:val="single"/>
         </w:rPr>
+      </w:pPr>
+    </w:p>
+    <w:p>
+      <w:pPr>
+        <w:rPr>
+          <w:rFonts w:cstheme="majorHAnsi"/>
+          <w:b/>
+          <w:color w:val="2F5496" w:themeColor="accent1" w:themeShade="BF"/>
+          <w:sz w:val="36"/>
+          <w:szCs w:val="36"/>
+          <w:u w:val="single"/>
+        </w:rPr>
+      </w:pPr>
+    </w:p>
+    <w:p>
+      <w:pPr>
+        <w:rPr>
+          <w:rFonts w:cstheme="majorHAnsi"/>
+          <w:b/>
+          <w:color w:val="2F5496" w:themeColor="accent1" w:themeShade="BF"/>
+          <w:sz w:val="36"/>
+          <w:szCs w:val="36"/>
+          <w:u w:val="single"/>
+        </w:rPr>
+      </w:pPr>
+    </w:p>
+    <w:p>
+      <w:pPr>
+        <w:rPr>
+          <w:rFonts w:cstheme="majorHAnsi"/>
+          <w:b/>
+          <w:color w:val="2F5496" w:themeColor="accent1" w:themeShade="BF"/>
+          <w:sz w:val="36"/>
+          <w:szCs w:val="36"/>
+          <w:u w:val="single"/>
+        </w:rPr>
+      </w:pPr>
+    </w:p>
+    <w:p>
+      <w:pPr>
+        <w:rPr>
+          <w:rFonts w:cstheme="majorHAnsi"/>
+          <w:b/>
+          <w:color w:val="2F5496" w:themeColor="accent1" w:themeShade="BF"/>
+          <w:sz w:val="36"/>
+          <w:szCs w:val="36"/>
+          <w:u w:val="single"/>
+        </w:rPr>
+      </w:pPr>
+    </w:p>
+    <w:p>
+      <w:pPr>
+        <w:rPr>
+          <w:rFonts w:cstheme="majorHAnsi"/>
+          <w:b/>
+          <w:color w:val="2F5496" w:themeColor="accent1" w:themeShade="BF"/>
+          <w:sz w:val="36"/>
+          <w:szCs w:val="36"/>
+          <w:u w:val="single"/>
+        </w:rPr>
+      </w:pPr>
+      <w:r>
+        <w:rPr>
+          <w:rFonts w:cstheme="majorHAnsi"/>
+          <w:b/>
+          <w:color w:val="2F5496" w:themeColor="accent1" w:themeShade="BF"/>
+          <w:sz w:val="36"/>
+          <w:szCs w:val="36"/>
+          <w:u w:val="single"/>
+        </w:rPr>
+        <w:lastRenderedPageBreak/>
+        <w:t>HARDWARE</w:t>
+      </w:r>
+      <w:r>
+        <w:rPr>
+          <w:rFonts w:cstheme="majorHAnsi"/>
+          <w:b/>
+          <w:color w:val="2F5496" w:themeColor="accent1" w:themeShade="BF"/>
+          <w:sz w:val="36"/>
+          <w:szCs w:val="36"/>
+          <w:u w:val="single"/>
+        </w:rPr>
+        <w:t xml:space="preserve"> AND S</w:t>
+      </w:r>
+      <w:r>
+        <w:rPr>
+          <w:rFonts w:cstheme="majorHAnsi"/>
+          <w:b/>
+          <w:color w:val="2F5496" w:themeColor="accent1" w:themeShade="BF"/>
+          <w:sz w:val="36"/>
+          <w:szCs w:val="36"/>
+          <w:u w:val="single"/>
+        </w:rPr>
+        <w:t>OFTWARE</w:t>
+      </w:r>
+      <w:r>
+        <w:rPr>
+          <w:rFonts w:cstheme="majorHAnsi"/>
+          <w:b/>
+          <w:color w:val="2F5496" w:themeColor="accent1" w:themeShade="BF"/>
+          <w:sz w:val="36"/>
+          <w:szCs w:val="36"/>
+          <w:u w:val="single"/>
+        </w:rPr>
+        <w:t xml:space="preserve"> REQUIREMENTS</w:t>
+      </w:r>
+    </w:p>
+    <w:p/>
+    <w:p/>
+    <w:p/>
+    <w:p/>
+    <w:p/>
+    <w:p/>
+    <w:p/>
+    <w:p/>
+    <w:p/>
+    <w:p/>
+    <w:p/>
+    <w:p/>
+    <w:p/>
+    <w:p/>
+    <w:p/>
+    <w:p/>
+    <w:p/>
+    <w:p/>
+    <w:p/>
+    <w:p/>
+    <w:p/>
+    <w:p/>
+    <w:p/>
+    <w:p/>
+    <w:p/>
+    <w:p/>
+    <w:p/>
+    <w:p>
+      <w:pPr>
+        <w:rPr>
+          <w:rFonts w:cstheme="majorHAnsi"/>
+          <w:b/>
+          <w:color w:val="2F5496" w:themeColor="accent1" w:themeShade="BF"/>
+          <w:sz w:val="36"/>
+          <w:szCs w:val="36"/>
+          <w:u w:val="single"/>
+        </w:rPr>
+      </w:pPr>
+      <w:bookmarkStart w:id="1" w:name="_GoBack"/>
+      <w:r>
+        <w:rPr>
+          <w:rFonts w:cstheme="majorHAnsi"/>
+          <w:b/>
+          <w:color w:val="2F5496" w:themeColor="accent1" w:themeShade="BF"/>
+          <w:sz w:val="36"/>
+          <w:szCs w:val="36"/>
+          <w:u w:val="single"/>
+        </w:rPr>
         <w:lastRenderedPageBreak/>
         <w:t>FIRST ORDER COST ESTIMATE</w:t>
+      </w:r>
+    </w:p>
+    <w:bookmarkEnd w:id="1"/>
+    <w:p/>
+    <w:p/>
+    <w:p/>
+    <w:p/>
+    <w:p/>
+    <w:p/>
+    <w:p/>
+    <w:p/>
+    <w:p/>
+    <w:p/>
+    <w:p/>
+    <w:p/>
+    <w:p/>
+    <w:p/>
+    <w:p/>
+    <w:p/>
+    <w:p/>
+    <w:p/>
+    <w:p/>
+    <w:p/>
+    <w:p/>
+    <w:p/>
+    <w:p/>
+    <w:p/>
+    <w:p/>
+    <w:p/>
+    <w:p/>
+    <w:p/>
+    <w:p>
+      <w:pPr>
+        <w:rPr>
+          <w:b/>
+          <w:color w:val="2F5496" w:themeColor="accent1" w:themeShade="BF"/>
+          <w:sz w:val="36"/>
+          <w:szCs w:val="36"/>
+          <w:u w:val="single"/>
+        </w:rPr>
+      </w:pPr>
+      <w:r>
+        <w:rPr>
+          <w:b/>
+          <w:color w:val="2F5496" w:themeColor="accent1" w:themeShade="BF"/>
+          <w:sz w:val="36"/>
+          <w:szCs w:val="36"/>
+          <w:u w:val="single"/>
+        </w:rPr>
+        <w:lastRenderedPageBreak/>
+        <w:t>TIMELINE</w:t>
       </w:r>
     </w:p>
     <w:sectPr>
@@ -1301,6 +1673,346 @@
 <file path=word/numbering.xml><?xml version="1.0" encoding="utf-8"?>
 <w:numbering xmlns:wpc="http://schemas.microsoft.com/office/word/2010/wordprocessingCanvas" xmlns:cx="http://schemas.microsoft.com/office/drawing/2014/chartex" xmlns:cx1="http://schemas.microsoft.com/office/drawing/2015/9/8/chartex" xmlns:cx2="http://schemas.microsoft.com/office/drawing/2015/10/21/chartex" xmlns:cx3="http://schemas.microsoft.com/office/drawing/2016/5/9/chartex" xmlns:cx4="http://schemas.microsoft.com/office/drawing/2016/5/10/chartex" xmlns:cx5="http://schemas.microsoft.com/office/drawing/2016/5/11/chartex" xmlns:cx6="http://schemas.microsoft.com/office/drawing/2016/5/12/chartex" xmlns:cx7="http://schemas.microsoft.com/office/drawing/2016/5/13/chartex" xmlns:cx8="http://schemas.microsoft.com/office/drawing/2016/5/14/chartex" xmlns:mc="http://schemas.openxmlformats.org/markup-compatibility/2006" xmlns:aink="http://schemas.microsoft.com/office/drawing/2016/ink" xmlns:am3d="http://schemas.microsoft.com/office/drawing/2017/model3d" xmlns:o="urn:schemas-microsoft-com:office:office" xmlns:r="http://schemas.openxmlformats.org/officeDocument/2006/relationships" xmlns:m="http://schemas.openxmlformats.org/officeDocument/2006/math" xmlns:v="urn:schemas-microsoft-com:vml" xmlns:wp14="http://schemas.microsoft.com/office/word/2010/wordprocessingDrawing" xmlns:wp="http://schemas.openxmlformats.org/drawingml/2006/wordprocessingDrawing" xmlns:w10="urn:schemas-microsoft-com:office:word" xmlns:w="http://schemas.openxmlformats.org/wordprocessingml/2006/main" xmlns:w14="http://schemas.microsoft.com/office/word/2010/wordml" xmlns:w15="http://schemas.microsoft.com/office/word/2012/wordml" xmlns:w16cid="http://schemas.microsoft.com/office/word/2016/wordml/cid" xmlns:w16se="http://schemas.microsoft.com/office/word/2015/wordml/symex" xmlns:wpg="http://schemas.microsoft.com/office/word/2010/wordprocessingGroup" xmlns:wpi="http://schemas.microsoft.com/office/word/2010/wordprocessingInk" xmlns:wne="http://schemas.microsoft.com/office/word/2006/wordml" xmlns:wps="http://schemas.microsoft.com/office/word/2010/wordprocessingShape" mc:Ignorable="w14 w15 w16se w16cid wp14">
   <w:abstractNum w:abstractNumId="0" w15:restartNumberingAfterBreak="0">
+    <w:nsid w:val="1F5E1DB1"/>
+    <w:multiLevelType w:val="multilevel"/>
+    <w:tmpl w:val="93524B26"/>
+    <w:lvl w:ilvl="0">
+      <w:start w:val="1"/>
+      <w:numFmt w:val="bullet"/>
+      <w:lvlText w:val="●"/>
+      <w:lvlJc w:val="left"/>
+      <w:pPr>
+        <w:ind w:left="720" w:hanging="360"/>
+      </w:pPr>
+      <w:rPr>
+        <w:u w:val="none"/>
+      </w:rPr>
+    </w:lvl>
+    <w:lvl w:ilvl="1">
+      <w:start w:val="1"/>
+      <w:numFmt w:val="bullet"/>
+      <w:lvlText w:val="○"/>
+      <w:lvlJc w:val="left"/>
+      <w:pPr>
+        <w:ind w:left="1440" w:hanging="360"/>
+      </w:pPr>
+      <w:rPr>
+        <w:u w:val="none"/>
+      </w:rPr>
+    </w:lvl>
+    <w:lvl w:ilvl="2">
+      <w:start w:val="1"/>
+      <w:numFmt w:val="bullet"/>
+      <w:lvlText w:val="■"/>
+      <w:lvlJc w:val="left"/>
+      <w:pPr>
+        <w:ind w:left="2160" w:hanging="360"/>
+      </w:pPr>
+      <w:rPr>
+        <w:u w:val="none"/>
+      </w:rPr>
+    </w:lvl>
+    <w:lvl w:ilvl="3">
+      <w:start w:val="1"/>
+      <w:numFmt w:val="bullet"/>
+      <w:lvlText w:val="●"/>
+      <w:lvlJc w:val="left"/>
+      <w:pPr>
+        <w:ind w:left="2880" w:hanging="360"/>
+      </w:pPr>
+      <w:rPr>
+        <w:u w:val="none"/>
+      </w:rPr>
+    </w:lvl>
+    <w:lvl w:ilvl="4">
+      <w:start w:val="1"/>
+      <w:numFmt w:val="bullet"/>
+      <w:lvlText w:val="○"/>
+      <w:lvlJc w:val="left"/>
+      <w:pPr>
+        <w:ind w:left="3600" w:hanging="360"/>
+      </w:pPr>
+      <w:rPr>
+        <w:u w:val="none"/>
+      </w:rPr>
+    </w:lvl>
+    <w:lvl w:ilvl="5">
+      <w:start w:val="1"/>
+      <w:numFmt w:val="bullet"/>
+      <w:lvlText w:val="■"/>
+      <w:lvlJc w:val="left"/>
+      <w:pPr>
+        <w:ind w:left="4320" w:hanging="360"/>
+      </w:pPr>
+      <w:rPr>
+        <w:u w:val="none"/>
+      </w:rPr>
+    </w:lvl>
+    <w:lvl w:ilvl="6">
+      <w:start w:val="1"/>
+      <w:numFmt w:val="bullet"/>
+      <w:lvlText w:val="●"/>
+      <w:lvlJc w:val="left"/>
+      <w:pPr>
+        <w:ind w:left="5040" w:hanging="360"/>
+      </w:pPr>
+      <w:rPr>
+        <w:u w:val="none"/>
+      </w:rPr>
+    </w:lvl>
+    <w:lvl w:ilvl="7">
+      <w:start w:val="1"/>
+      <w:numFmt w:val="bullet"/>
+      <w:lvlText w:val="○"/>
+      <w:lvlJc w:val="left"/>
+      <w:pPr>
+        <w:ind w:left="5760" w:hanging="360"/>
+      </w:pPr>
+      <w:rPr>
+        <w:u w:val="none"/>
+      </w:rPr>
+    </w:lvl>
+    <w:lvl w:ilvl="8">
+      <w:start w:val="1"/>
+      <w:numFmt w:val="bullet"/>
+      <w:lvlText w:val="■"/>
+      <w:lvlJc w:val="left"/>
+      <w:pPr>
+        <w:ind w:left="6480" w:hanging="360"/>
+      </w:pPr>
+      <w:rPr>
+        <w:u w:val="none"/>
+      </w:rPr>
+    </w:lvl>
+  </w:abstractNum>
+  <w:abstractNum w:abstractNumId="1" w15:restartNumberingAfterBreak="0">
+    <w:nsid w:val="1FFF38CC"/>
+    <w:multiLevelType w:val="hybridMultilevel"/>
+    <w:tmpl w:val="5E764DA8"/>
+    <w:lvl w:ilvl="0" w:tplc="04090001">
+      <w:start w:val="1"/>
+      <w:numFmt w:val="bullet"/>
+      <w:lvlText w:val=""/>
+      <w:lvlJc w:val="left"/>
+      <w:pPr>
+        <w:ind w:left="720" w:hanging="360"/>
+      </w:pPr>
+      <w:rPr>
+        <w:rFonts w:ascii="Symbol" w:hAnsi="Symbol" w:hint="default"/>
+      </w:rPr>
+    </w:lvl>
+    <w:lvl w:ilvl="1" w:tplc="04090003" w:tentative="1">
+      <w:start w:val="1"/>
+      <w:numFmt w:val="bullet"/>
+      <w:lvlText w:val="o"/>
+      <w:lvlJc w:val="left"/>
+      <w:pPr>
+        <w:ind w:left="1440" w:hanging="360"/>
+      </w:pPr>
+      <w:rPr>
+        <w:rFonts w:ascii="Courier New" w:hAnsi="Courier New" w:cs="Courier New" w:hint="default"/>
+      </w:rPr>
+    </w:lvl>
+    <w:lvl w:ilvl="2" w:tplc="04090005" w:tentative="1">
+      <w:start w:val="1"/>
+      <w:numFmt w:val="bullet"/>
+      <w:lvlText w:val=""/>
+      <w:lvlJc w:val="left"/>
+      <w:pPr>
+        <w:ind w:left="2160" w:hanging="360"/>
+      </w:pPr>
+      <w:rPr>
+        <w:rFonts w:ascii="Wingdings" w:hAnsi="Wingdings" w:hint="default"/>
+      </w:rPr>
+    </w:lvl>
+    <w:lvl w:ilvl="3" w:tplc="04090001" w:tentative="1">
+      <w:start w:val="1"/>
+      <w:numFmt w:val="bullet"/>
+      <w:lvlText w:val=""/>
+      <w:lvlJc w:val="left"/>
+      <w:pPr>
+        <w:ind w:left="2880" w:hanging="360"/>
+      </w:pPr>
+      <w:rPr>
+        <w:rFonts w:ascii="Symbol" w:hAnsi="Symbol" w:hint="default"/>
+      </w:rPr>
+    </w:lvl>
+    <w:lvl w:ilvl="4" w:tplc="04090003" w:tentative="1">
+      <w:start w:val="1"/>
+      <w:numFmt w:val="bullet"/>
+      <w:lvlText w:val="o"/>
+      <w:lvlJc w:val="left"/>
+      <w:pPr>
+        <w:ind w:left="3600" w:hanging="360"/>
+      </w:pPr>
+      <w:rPr>
+        <w:rFonts w:ascii="Courier New" w:hAnsi="Courier New" w:cs="Courier New" w:hint="default"/>
+      </w:rPr>
+    </w:lvl>
+    <w:lvl w:ilvl="5" w:tplc="04090005" w:tentative="1">
+      <w:start w:val="1"/>
+      <w:numFmt w:val="bullet"/>
+      <w:lvlText w:val=""/>
+      <w:lvlJc w:val="left"/>
+      <w:pPr>
+        <w:ind w:left="4320" w:hanging="360"/>
+      </w:pPr>
+      <w:rPr>
+        <w:rFonts w:ascii="Wingdings" w:hAnsi="Wingdings" w:hint="default"/>
+      </w:rPr>
+    </w:lvl>
+    <w:lvl w:ilvl="6" w:tplc="04090001" w:tentative="1">
+      <w:start w:val="1"/>
+      <w:numFmt w:val="bullet"/>
+      <w:lvlText w:val=""/>
+      <w:lvlJc w:val="left"/>
+      <w:pPr>
+        <w:ind w:left="5040" w:hanging="360"/>
+      </w:pPr>
+      <w:rPr>
+        <w:rFonts w:ascii="Symbol" w:hAnsi="Symbol" w:hint="default"/>
+      </w:rPr>
+    </w:lvl>
+    <w:lvl w:ilvl="7" w:tplc="04090003" w:tentative="1">
+      <w:start w:val="1"/>
+      <w:numFmt w:val="bullet"/>
+      <w:lvlText w:val="o"/>
+      <w:lvlJc w:val="left"/>
+      <w:pPr>
+        <w:ind w:left="5760" w:hanging="360"/>
+      </w:pPr>
+      <w:rPr>
+        <w:rFonts w:ascii="Courier New" w:hAnsi="Courier New" w:cs="Courier New" w:hint="default"/>
+      </w:rPr>
+    </w:lvl>
+    <w:lvl w:ilvl="8" w:tplc="04090005" w:tentative="1">
+      <w:start w:val="1"/>
+      <w:numFmt w:val="bullet"/>
+      <w:lvlText w:val=""/>
+      <w:lvlJc w:val="left"/>
+      <w:pPr>
+        <w:ind w:left="6480" w:hanging="360"/>
+      </w:pPr>
+      <w:rPr>
+        <w:rFonts w:ascii="Wingdings" w:hAnsi="Wingdings" w:hint="default"/>
+      </w:rPr>
+    </w:lvl>
+  </w:abstractNum>
+  <w:abstractNum w:abstractNumId="2" w15:restartNumberingAfterBreak="0">
+    <w:nsid w:val="20A34D58"/>
+    <w:multiLevelType w:val="hybridMultilevel"/>
+    <w:tmpl w:val="26D88B04"/>
+    <w:lvl w:ilvl="0" w:tplc="783884BE">
+      <w:start w:val="1"/>
+      <w:numFmt w:val="bullet"/>
+      <w:lvlText w:val=""/>
+      <w:lvlJc w:val="left"/>
+      <w:pPr>
+        <w:ind w:left="720" w:hanging="360"/>
+      </w:pPr>
+      <w:rPr>
+        <w:rFonts w:ascii="Symbol" w:hAnsi="Symbol" w:hint="default"/>
+        <w:color w:val="000000" w:themeColor="text1"/>
+      </w:rPr>
+    </w:lvl>
+    <w:lvl w:ilvl="1" w:tplc="04090003" w:tentative="1">
+      <w:start w:val="1"/>
+      <w:numFmt w:val="bullet"/>
+      <w:lvlText w:val="o"/>
+      <w:lvlJc w:val="left"/>
+      <w:pPr>
+        <w:ind w:left="1440" w:hanging="360"/>
+      </w:pPr>
+      <w:rPr>
+        <w:rFonts w:ascii="Courier New" w:hAnsi="Courier New" w:cs="Courier New" w:hint="default"/>
+      </w:rPr>
+    </w:lvl>
+    <w:lvl w:ilvl="2" w:tplc="04090005" w:tentative="1">
+      <w:start w:val="1"/>
+      <w:numFmt w:val="bullet"/>
+      <w:lvlText w:val=""/>
+      <w:lvlJc w:val="left"/>
+      <w:pPr>
+        <w:ind w:left="2160" w:hanging="360"/>
+      </w:pPr>
+      <w:rPr>
+        <w:rFonts w:ascii="Wingdings" w:hAnsi="Wingdings" w:hint="default"/>
+      </w:rPr>
+    </w:lvl>
+    <w:lvl w:ilvl="3" w:tplc="04090001" w:tentative="1">
+      <w:start w:val="1"/>
+      <w:numFmt w:val="bullet"/>
+      <w:lvlText w:val=""/>
+      <w:lvlJc w:val="left"/>
+      <w:pPr>
+        <w:ind w:left="2880" w:hanging="360"/>
+      </w:pPr>
+      <w:rPr>
+        <w:rFonts w:ascii="Symbol" w:hAnsi="Symbol" w:hint="default"/>
+      </w:rPr>
+    </w:lvl>
+    <w:lvl w:ilvl="4" w:tplc="04090003" w:tentative="1">
+      <w:start w:val="1"/>
+      <w:numFmt w:val="bullet"/>
+      <w:lvlText w:val="o"/>
+      <w:lvlJc w:val="left"/>
+      <w:pPr>
+        <w:ind w:left="3600" w:hanging="360"/>
+      </w:pPr>
+      <w:rPr>
+        <w:rFonts w:ascii="Courier New" w:hAnsi="Courier New" w:cs="Courier New" w:hint="default"/>
+      </w:rPr>
+    </w:lvl>
+    <w:lvl w:ilvl="5" w:tplc="04090005" w:tentative="1">
+      <w:start w:val="1"/>
+      <w:numFmt w:val="bullet"/>
+      <w:lvlText w:val=""/>
+      <w:lvlJc w:val="left"/>
+      <w:pPr>
+        <w:ind w:left="4320" w:hanging="360"/>
+      </w:pPr>
+      <w:rPr>
+        <w:rFonts w:ascii="Wingdings" w:hAnsi="Wingdings" w:hint="default"/>
+      </w:rPr>
+    </w:lvl>
+    <w:lvl w:ilvl="6" w:tplc="04090001" w:tentative="1">
+      <w:start w:val="1"/>
+      <w:numFmt w:val="bullet"/>
+      <w:lvlText w:val=""/>
+      <w:lvlJc w:val="left"/>
+      <w:pPr>
+        <w:ind w:left="5040" w:hanging="360"/>
+      </w:pPr>
+      <w:rPr>
+        <w:rFonts w:ascii="Symbol" w:hAnsi="Symbol" w:hint="default"/>
+      </w:rPr>
+    </w:lvl>
+    <w:lvl w:ilvl="7" w:tplc="04090003" w:tentative="1">
+      <w:start w:val="1"/>
+      <w:numFmt w:val="bullet"/>
+      <w:lvlText w:val="o"/>
+      <w:lvlJc w:val="left"/>
+      <w:pPr>
+        <w:ind w:left="5760" w:hanging="360"/>
+      </w:pPr>
+      <w:rPr>
+        <w:rFonts w:ascii="Courier New" w:hAnsi="Courier New" w:cs="Courier New" w:hint="default"/>
+      </w:rPr>
+    </w:lvl>
+    <w:lvl w:ilvl="8" w:tplc="04090005" w:tentative="1">
+      <w:start w:val="1"/>
+      <w:numFmt w:val="bullet"/>
+      <w:lvlText w:val=""/>
+      <w:lvlJc w:val="left"/>
+      <w:pPr>
+        <w:ind w:left="6480" w:hanging="360"/>
+      </w:pPr>
+      <w:rPr>
+        <w:rFonts w:ascii="Wingdings" w:hAnsi="Wingdings" w:hint="default"/>
+      </w:rPr>
+    </w:lvl>
+  </w:abstractNum>
+  <w:abstractNum w:abstractNumId="3" w15:restartNumberingAfterBreak="0">
     <w:nsid w:val="50DD63B9"/>
     <w:multiLevelType w:val="multilevel"/>
     <w:tmpl w:val="18FE3468"/>
@@ -1413,7 +2125,120 @@
       </w:rPr>
     </w:lvl>
   </w:abstractNum>
-  <w:abstractNum w:abstractNumId="1" w15:restartNumberingAfterBreak="0">
+  <w:abstractNum w:abstractNumId="4" w15:restartNumberingAfterBreak="0">
+    <w:nsid w:val="53885ECA"/>
+    <w:multiLevelType w:val="hybridMultilevel"/>
+    <w:tmpl w:val="498AAAD4"/>
+    <w:lvl w:ilvl="0" w:tplc="04090001">
+      <w:start w:val="1"/>
+      <w:numFmt w:val="bullet"/>
+      <w:lvlText w:val=""/>
+      <w:lvlJc w:val="left"/>
+      <w:pPr>
+        <w:ind w:left="720" w:hanging="360"/>
+      </w:pPr>
+      <w:rPr>
+        <w:rFonts w:ascii="Symbol" w:hAnsi="Symbol" w:hint="default"/>
+      </w:rPr>
+    </w:lvl>
+    <w:lvl w:ilvl="1" w:tplc="04090003" w:tentative="1">
+      <w:start w:val="1"/>
+      <w:numFmt w:val="bullet"/>
+      <w:lvlText w:val="o"/>
+      <w:lvlJc w:val="left"/>
+      <w:pPr>
+        <w:ind w:left="1440" w:hanging="360"/>
+      </w:pPr>
+      <w:rPr>
+        <w:rFonts w:ascii="Courier New" w:hAnsi="Courier New" w:cs="Courier New" w:hint="default"/>
+      </w:rPr>
+    </w:lvl>
+    <w:lvl w:ilvl="2" w:tplc="04090005" w:tentative="1">
+      <w:start w:val="1"/>
+      <w:numFmt w:val="bullet"/>
+      <w:lvlText w:val=""/>
+      <w:lvlJc w:val="left"/>
+      <w:pPr>
+        <w:ind w:left="2160" w:hanging="360"/>
+      </w:pPr>
+      <w:rPr>
+        <w:rFonts w:ascii="Wingdings" w:hAnsi="Wingdings" w:hint="default"/>
+      </w:rPr>
+    </w:lvl>
+    <w:lvl w:ilvl="3" w:tplc="04090001" w:tentative="1">
+      <w:start w:val="1"/>
+      <w:numFmt w:val="bullet"/>
+      <w:lvlText w:val=""/>
+      <w:lvlJc w:val="left"/>
+      <w:pPr>
+        <w:ind w:left="2880" w:hanging="360"/>
+      </w:pPr>
+      <w:rPr>
+        <w:rFonts w:ascii="Symbol" w:hAnsi="Symbol" w:hint="default"/>
+      </w:rPr>
+    </w:lvl>
+    <w:lvl w:ilvl="4" w:tplc="04090003" w:tentative="1">
+      <w:start w:val="1"/>
+      <w:numFmt w:val="bullet"/>
+      <w:lvlText w:val="o"/>
+      <w:lvlJc w:val="left"/>
+      <w:pPr>
+        <w:ind w:left="3600" w:hanging="360"/>
+      </w:pPr>
+      <w:rPr>
+        <w:rFonts w:ascii="Courier New" w:hAnsi="Courier New" w:cs="Courier New" w:hint="default"/>
+      </w:rPr>
+    </w:lvl>
+    <w:lvl w:ilvl="5" w:tplc="04090005" w:tentative="1">
+      <w:start w:val="1"/>
+      <w:numFmt w:val="bullet"/>
+      <w:lvlText w:val=""/>
+      <w:lvlJc w:val="left"/>
+      <w:pPr>
+        <w:ind w:left="4320" w:hanging="360"/>
+      </w:pPr>
+      <w:rPr>
+        <w:rFonts w:ascii="Wingdings" w:hAnsi="Wingdings" w:hint="default"/>
+      </w:rPr>
+    </w:lvl>
+    <w:lvl w:ilvl="6" w:tplc="04090001" w:tentative="1">
+      <w:start w:val="1"/>
+      <w:numFmt w:val="bullet"/>
+      <w:lvlText w:val=""/>
+      <w:lvlJc w:val="left"/>
+      <w:pPr>
+        <w:ind w:left="5040" w:hanging="360"/>
+      </w:pPr>
+      <w:rPr>
+        <w:rFonts w:ascii="Symbol" w:hAnsi="Symbol" w:hint="default"/>
+      </w:rPr>
+    </w:lvl>
+    <w:lvl w:ilvl="7" w:tplc="04090003" w:tentative="1">
+      <w:start w:val="1"/>
+      <w:numFmt w:val="bullet"/>
+      <w:lvlText w:val="o"/>
+      <w:lvlJc w:val="left"/>
+      <w:pPr>
+        <w:ind w:left="5760" w:hanging="360"/>
+      </w:pPr>
+      <w:rPr>
+        <w:rFonts w:ascii="Courier New" w:hAnsi="Courier New" w:cs="Courier New" w:hint="default"/>
+      </w:rPr>
+    </w:lvl>
+    <w:lvl w:ilvl="8" w:tplc="04090005" w:tentative="1">
+      <w:start w:val="1"/>
+      <w:numFmt w:val="bullet"/>
+      <w:lvlText w:val=""/>
+      <w:lvlJc w:val="left"/>
+      <w:pPr>
+        <w:ind w:left="6480" w:hanging="360"/>
+      </w:pPr>
+      <w:rPr>
+        <w:rFonts w:ascii="Wingdings" w:hAnsi="Wingdings" w:hint="default"/>
+      </w:rPr>
+    </w:lvl>
+  </w:abstractNum>
+  <w:abstractNum w:abstractNumId="5" w15:restartNumberingAfterBreak="0">
     <w:nsid w:val="53B75EF7"/>
     <w:multiLevelType w:val="multilevel"/>
     <w:tmpl w:val="C3A648B6"/>
@@ -1526,7 +2351,7 @@
       </w:rPr>
     </w:lvl>
   </w:abstractNum>
-  <w:abstractNum w:abstractNumId="2" w15:restartNumberingAfterBreak="0">
+  <w:abstractNum w:abstractNumId="6" w15:restartNumberingAfterBreak="0">
     <w:nsid w:val="588D578E"/>
     <w:multiLevelType w:val="multilevel"/>
     <w:tmpl w:val="5F80247A"/>
@@ -1639,14 +2464,142 @@
       </w:rPr>
     </w:lvl>
   </w:abstractNum>
+  <w:abstractNum w:abstractNumId="7" w15:restartNumberingAfterBreak="0">
+    <w:nsid w:val="590967EB"/>
+    <w:multiLevelType w:val="hybridMultilevel"/>
+    <w:tmpl w:val="F620C8B0"/>
+    <w:lvl w:ilvl="0" w:tplc="04090001">
+      <w:start w:val="1"/>
+      <w:numFmt w:val="bullet"/>
+      <w:lvlText w:val=""/>
+      <w:lvlJc w:val="left"/>
+      <w:pPr>
+        <w:ind w:left="720" w:hanging="360"/>
+      </w:pPr>
+      <w:rPr>
+        <w:rFonts w:ascii="Symbol" w:hAnsi="Symbol" w:hint="default"/>
+      </w:rPr>
+    </w:lvl>
+    <w:lvl w:ilvl="1" w:tplc="04090003" w:tentative="1">
+      <w:start w:val="1"/>
+      <w:numFmt w:val="bullet"/>
+      <w:lvlText w:val="o"/>
+      <w:lvlJc w:val="left"/>
+      <w:pPr>
+        <w:ind w:left="1440" w:hanging="360"/>
+      </w:pPr>
+      <w:rPr>
+        <w:rFonts w:ascii="Courier New" w:hAnsi="Courier New" w:cs="Courier New" w:hint="default"/>
+      </w:rPr>
+    </w:lvl>
+    <w:lvl w:ilvl="2" w:tplc="04090005" w:tentative="1">
+      <w:start w:val="1"/>
+      <w:numFmt w:val="bullet"/>
+      <w:lvlText w:val=""/>
+      <w:lvlJc w:val="left"/>
+      <w:pPr>
+        <w:ind w:left="2160" w:hanging="360"/>
+      </w:pPr>
+      <w:rPr>
+        <w:rFonts w:ascii="Wingdings" w:hAnsi="Wingdings" w:hint="default"/>
+      </w:rPr>
+    </w:lvl>
+    <w:lvl w:ilvl="3" w:tplc="04090001" w:tentative="1">
+      <w:start w:val="1"/>
+      <w:numFmt w:val="bullet"/>
+      <w:lvlText w:val=""/>
+      <w:lvlJc w:val="left"/>
+      <w:pPr>
+        <w:ind w:left="2880" w:hanging="360"/>
+      </w:pPr>
+      <w:rPr>
+        <w:rFonts w:ascii="Symbol" w:hAnsi="Symbol" w:hint="default"/>
+      </w:rPr>
+    </w:lvl>
+    <w:lvl w:ilvl="4" w:tplc="04090003" w:tentative="1">
+      <w:start w:val="1"/>
+      <w:numFmt w:val="bullet"/>
+      <w:lvlText w:val="o"/>
+      <w:lvlJc w:val="left"/>
+      <w:pPr>
+        <w:ind w:left="3600" w:hanging="360"/>
+      </w:pPr>
+      <w:rPr>
+        <w:rFonts w:ascii="Courier New" w:hAnsi="Courier New" w:cs="Courier New" w:hint="default"/>
+      </w:rPr>
+    </w:lvl>
+    <w:lvl w:ilvl="5" w:tplc="04090005" w:tentative="1">
+      <w:start w:val="1"/>
+      <w:numFmt w:val="bullet"/>
+      <w:lvlText w:val=""/>
+      <w:lvlJc w:val="left"/>
+      <w:pPr>
+        <w:ind w:left="4320" w:hanging="360"/>
+      </w:pPr>
+      <w:rPr>
+        <w:rFonts w:ascii="Wingdings" w:hAnsi="Wingdings" w:hint="default"/>
+      </w:rPr>
+    </w:lvl>
+    <w:lvl w:ilvl="6" w:tplc="04090001" w:tentative="1">
+      <w:start w:val="1"/>
+      <w:numFmt w:val="bullet"/>
+      <w:lvlText w:val=""/>
+      <w:lvlJc w:val="left"/>
+      <w:pPr>
+        <w:ind w:left="5040" w:hanging="360"/>
+      </w:pPr>
+      <w:rPr>
+        <w:rFonts w:ascii="Symbol" w:hAnsi="Symbol" w:hint="default"/>
+      </w:rPr>
+    </w:lvl>
+    <w:lvl w:ilvl="7" w:tplc="04090003" w:tentative="1">
+      <w:start w:val="1"/>
+      <w:numFmt w:val="bullet"/>
+      <w:lvlText w:val="o"/>
+      <w:lvlJc w:val="left"/>
+      <w:pPr>
+        <w:ind w:left="5760" w:hanging="360"/>
+      </w:pPr>
+      <w:rPr>
+        <w:rFonts w:ascii="Courier New" w:hAnsi="Courier New" w:cs="Courier New" w:hint="default"/>
+      </w:rPr>
+    </w:lvl>
+    <w:lvl w:ilvl="8" w:tplc="04090005" w:tentative="1">
+      <w:start w:val="1"/>
+      <w:numFmt w:val="bullet"/>
+      <w:lvlText w:val=""/>
+      <w:lvlJc w:val="left"/>
+      <w:pPr>
+        <w:ind w:left="6480" w:hanging="360"/>
+      </w:pPr>
+      <w:rPr>
+        <w:rFonts w:ascii="Wingdings" w:hAnsi="Wingdings" w:hint="default"/>
+      </w:rPr>
+    </w:lvl>
+  </w:abstractNum>
   <w:num w:numId="1">
+    <w:abstractNumId w:val="5"/>
+  </w:num>
+  <w:num w:numId="2">
+    <w:abstractNumId w:val="6"/>
+  </w:num>
+  <w:num w:numId="3">
+    <w:abstractNumId w:val="3"/>
+  </w:num>
+  <w:num w:numId="4">
+    <w:abstractNumId w:val="7"/>
+  </w:num>
+  <w:num w:numId="5">
     <w:abstractNumId w:val="1"/>
   </w:num>
-  <w:num w:numId="2">
+  <w:num w:numId="6">
+    <w:abstractNumId w:val="0"/>
+  </w:num>
+  <w:num w:numId="7">
+    <w:abstractNumId w:val="4"/>
+  </w:num>
+  <w:num w:numId="8">
     <w:abstractNumId w:val="2"/>
-  </w:num>
-  <w:num w:numId="3">
-    <w:abstractNumId w:val="0"/>
   </w:num>
 </w:numbering>
 </file>
@@ -2105,7 +3058,6 @@
     <w:next w:val="Normal"/>
     <w:link w:val="Heading3Char"/>
     <w:uiPriority w:val="9"/>
-    <w:semiHidden/>
     <w:unhideWhenUsed/>
     <w:qFormat/>
     <w:rsid w:val="00364E22"/>
@@ -2318,7 +3270,6 @@
     <w:basedOn w:val="DefaultParagraphFont"/>
     <w:link w:val="Heading3"/>
     <w:uiPriority w:val="9"/>
-    <w:semiHidden/>
     <w:rsid w:val="00364E22"/>
     <w:rPr>
       <w:rFonts w:asciiTheme="majorHAnsi" w:eastAsiaTheme="majorEastAsia" w:hAnsiTheme="majorHAnsi" w:cstheme="majorBidi"/>
@@ -2675,6 +3626,17 @@
     <w:link w:val="NoSpacing"/>
     <w:uiPriority w:val="1"/>
     <w:rsid w:val="00364E22"/>
+  </w:style>
+  <w:style w:type="paragraph" w:styleId="ListParagraph">
+    <w:name w:val="List Paragraph"/>
+    <w:basedOn w:val="Normal"/>
+    <w:uiPriority w:val="34"/>
+    <w:qFormat/>
+    <w:rsid w:val="008E3B45"/>
+    <w:pPr>
+      <w:ind w:left="720"/>
+      <w:contextualSpacing/>
+    </w:pPr>
   </w:style>
 </w:styles>
 </file>
@@ -2818,28 +3780,42 @@
     <w:charset w:val="00"/>
     <w:family w:val="roman"/>
     <w:pitch w:val="variable"/>
-    <w:sig w:usb0="E0002EFF" w:usb1="C000785B" w:usb2="00000009" w:usb3="00000000" w:csb0="000001FF" w:csb1="00000000"/>
+    <w:sig w:usb0="E0002AFF" w:usb1="C0007843" w:usb2="00000009" w:usb3="00000000" w:csb0="000001FF" w:csb1="00000000"/>
+  </w:font>
+  <w:font w:name="Symbol">
+    <w:panose1 w:val="05050102010706020507"/>
+    <w:charset w:val="02"/>
+    <w:family w:val="roman"/>
+    <w:pitch w:val="variable"/>
+    <w:sig w:usb0="00000000" w:usb1="10000000" w:usb2="00000000" w:usb3="00000000" w:csb0="80000000" w:csb1="00000000"/>
+  </w:font>
+  <w:font w:name="Courier New">
+    <w:panose1 w:val="02070309020205020404"/>
+    <w:charset w:val="00"/>
+    <w:family w:val="modern"/>
+    <w:pitch w:val="fixed"/>
+    <w:sig w:usb0="E0002EFF" w:usb1="C0007843" w:usb2="00000009" w:usb3="00000000" w:csb0="000001FF" w:csb1="00000000"/>
+  </w:font>
+  <w:font w:name="Wingdings">
+    <w:panose1 w:val="05000000000000000000"/>
+    <w:charset w:val="02"/>
+    <w:family w:val="auto"/>
+    <w:pitch w:val="variable"/>
+    <w:sig w:usb0="00000000" w:usb1="10000000" w:usb2="00000000" w:usb3="00000000" w:csb0="80000000" w:csb1="00000000"/>
   </w:font>
   <w:font w:name="Calibri">
     <w:panose1 w:val="020F0502020204030204"/>
     <w:charset w:val="00"/>
     <w:family w:val="swiss"/>
     <w:pitch w:val="variable"/>
-    <w:sig w:usb0="E0002EFF" w:usb1="C000247B" w:usb2="00000009" w:usb3="00000000" w:csb0="000001FF" w:csb1="00000000"/>
+    <w:sig w:usb0="E00002FF" w:usb1="4000ACFF" w:usb2="00000001" w:usb3="00000000" w:csb0="0000019F" w:csb1="00000000"/>
   </w:font>
   <w:font w:name="Calibri Light">
     <w:panose1 w:val="020F0302020204030204"/>
     <w:charset w:val="00"/>
     <w:family w:val="swiss"/>
     <w:pitch w:val="variable"/>
-    <w:sig w:usb0="E0002AFF" w:usb1="C000247B" w:usb2="00000009" w:usb3="00000000" w:csb0="000001FF" w:csb1="00000000"/>
-  </w:font>
-  <w:font w:name="Arial">
-    <w:panose1 w:val="020B0604020202020204"/>
-    <w:charset w:val="00"/>
-    <w:family w:val="swiss"/>
-    <w:pitch w:val="variable"/>
-    <w:sig w:usb0="E0002EFF" w:usb1="C000785B" w:usb2="00000009" w:usb3="00000000" w:csb0="000001FF" w:csb1="00000000"/>
+    <w:sig w:usb0="A00002EF" w:usb1="4000207B" w:usb2="00000000" w:usb3="00000000" w:csb0="0000009F" w:csb1="00000000"/>
   </w:font>
 </w:fonts>
 </file>
@@ -3633,7 +4609,7 @@
 </file>
 
 <file path=customXml/itemProps2.xml><?xml version="1.0" encoding="utf-8"?>
-<ds:datastoreItem xmlns:ds="http://schemas.openxmlformats.org/officeDocument/2006/customXml" ds:itemID="{DDF84311-067C-4A74-8627-54DD5B536478}">
+<ds:datastoreItem xmlns:ds="http://schemas.openxmlformats.org/officeDocument/2006/customXml" ds:itemID="{BFBB9A4C-7A72-4D0F-91CF-DDDF0864D4A5}">
   <ds:schemaRefs>
     <ds:schemaRef ds:uri="http://schemas.openxmlformats.org/officeDocument/2006/bibliography"/>
   </ds:schemaRefs>

</xml_diff>